<commit_message>
MagicMethodsInterface has been partially created by a bot.
</commit_message>
<xml_diff>
--- a/Documents/FTV Architecture Notes.docx
+++ b/Documents/FTV Architecture Notes.docx
@@ -161,17 +161,435 @@
           <w:sz w:val="24"/>
           <w:szCs w:val="24"/>
         </w:rPr>
+        <w:t>DyInt</w:t>
+      </w:r>
+      <w:proofErr w:type="spellEnd"/>
+      <w:r>
+        <w:rPr>
+          <w:color w:val="00B050"/>
+          <w:sz w:val="24"/>
+          <w:szCs w:val="24"/>
+        </w:rPr>
+        <w:t>)</w:t>
+      </w:r>
+    </w:p>
+    <w:p>
+      <w:pPr>
+        <w:pStyle w:val="a3"/>
+        <w:numPr>
+          <w:ilvl w:val="2"/>
+          <w:numId w:val="1"/>
+        </w:numPr>
+        <w:bidi w:val="0"/>
+        <w:rPr>
+          <w:sz w:val="24"/>
+          <w:szCs w:val="24"/>
+        </w:rPr>
+      </w:pPr>
+      <w:r>
+        <w:rPr>
+          <w:sz w:val="24"/>
+          <w:szCs w:val="24"/>
+        </w:rPr>
+        <w:t>Dynamic Float</w:t>
+      </w:r>
+      <w:r>
+        <w:rPr>
+          <w:sz w:val="24"/>
+          <w:szCs w:val="24"/>
+        </w:rPr>
+        <w:t xml:space="preserve"> (</w:t>
+      </w:r>
+      <w:proofErr w:type="spellStart"/>
+      <w:r>
+        <w:rPr>
+          <w:b/>
+          <w:bCs/>
+          <w:sz w:val="24"/>
+          <w:szCs w:val="24"/>
+        </w:rPr>
+        <w:t>DyFloat</w:t>
+      </w:r>
+      <w:proofErr w:type="spellEnd"/>
+      <w:r>
+        <w:rPr>
+          <w:sz w:val="24"/>
+          <w:szCs w:val="24"/>
+        </w:rPr>
+        <w:t>)</w:t>
+      </w:r>
+    </w:p>
+    <w:p>
+      <w:pPr>
+        <w:pStyle w:val="a3"/>
+        <w:numPr>
+          <w:ilvl w:val="2"/>
+          <w:numId w:val="1"/>
+        </w:numPr>
+        <w:bidi w:val="0"/>
+        <w:rPr>
+          <w:sz w:val="24"/>
+          <w:szCs w:val="24"/>
+        </w:rPr>
+      </w:pPr>
+      <w:r>
+        <w:rPr>
+          <w:sz w:val="24"/>
+          <w:szCs w:val="24"/>
+        </w:rPr>
+        <w:t>Dynamic String</w:t>
+      </w:r>
+      <w:r>
+        <w:rPr>
+          <w:sz w:val="24"/>
+          <w:szCs w:val="24"/>
+        </w:rPr>
+        <w:t xml:space="preserve"> (</w:t>
+      </w:r>
+      <w:proofErr w:type="spellStart"/>
+      <w:r>
+        <w:rPr>
+          <w:b/>
+          <w:bCs/>
+          <w:sz w:val="24"/>
+          <w:szCs w:val="24"/>
+        </w:rPr>
         <w:t>Dy</w:t>
       </w:r>
       <w:r>
         <w:rPr>
           <w:b/>
           <w:bCs/>
+          <w:sz w:val="24"/>
+          <w:szCs w:val="24"/>
+        </w:rPr>
+        <w:t>String</w:t>
+      </w:r>
+      <w:proofErr w:type="spellEnd"/>
+      <w:r>
+        <w:rPr>
+          <w:sz w:val="24"/>
+          <w:szCs w:val="24"/>
+        </w:rPr>
+        <w:t>)</w:t>
+      </w:r>
+    </w:p>
+    <w:p>
+      <w:pPr>
+        <w:pStyle w:val="a3"/>
+        <w:numPr>
+          <w:ilvl w:val="2"/>
+          <w:numId w:val="1"/>
+        </w:numPr>
+        <w:bidi w:val="0"/>
+        <w:rPr>
+          <w:sz w:val="24"/>
+          <w:szCs w:val="24"/>
+        </w:rPr>
+      </w:pPr>
+      <w:r>
+        <w:rPr>
+          <w:sz w:val="24"/>
+          <w:szCs w:val="24"/>
+        </w:rPr>
+        <w:t>Dynamic List</w:t>
+      </w:r>
+      <w:r>
+        <w:rPr>
+          <w:sz w:val="24"/>
+          <w:szCs w:val="24"/>
+        </w:rPr>
+        <w:t xml:space="preserve"> (</w:t>
+      </w:r>
+      <w:proofErr w:type="spellStart"/>
+      <w:r>
+        <w:rPr>
+          <w:b/>
+          <w:bCs/>
+          <w:sz w:val="24"/>
+          <w:szCs w:val="24"/>
+        </w:rPr>
+        <w:t>Dy</w:t>
+      </w:r>
+      <w:r>
+        <w:rPr>
+          <w:b/>
+          <w:bCs/>
+          <w:sz w:val="24"/>
+          <w:szCs w:val="24"/>
+        </w:rPr>
+        <w:t>List</w:t>
+      </w:r>
+      <w:proofErr w:type="spellEnd"/>
+      <w:r>
+        <w:rPr>
+          <w:sz w:val="24"/>
+          <w:szCs w:val="24"/>
+        </w:rPr>
+        <w:t>)</w:t>
+      </w:r>
+    </w:p>
+    <w:p>
+      <w:pPr>
+        <w:pStyle w:val="a3"/>
+        <w:numPr>
+          <w:ilvl w:val="2"/>
+          <w:numId w:val="1"/>
+        </w:numPr>
+        <w:bidi w:val="0"/>
+        <w:rPr>
+          <w:sz w:val="24"/>
+          <w:szCs w:val="24"/>
+        </w:rPr>
+      </w:pPr>
+      <w:r>
+        <w:rPr>
+          <w:sz w:val="24"/>
+          <w:szCs w:val="24"/>
+        </w:rPr>
+        <w:t>Dynamic Set</w:t>
+      </w:r>
+      <w:r>
+        <w:rPr>
+          <w:sz w:val="24"/>
+          <w:szCs w:val="24"/>
+        </w:rPr>
+        <w:t xml:space="preserve"> (</w:t>
+      </w:r>
+      <w:proofErr w:type="spellStart"/>
+      <w:r>
+        <w:rPr>
+          <w:b/>
+          <w:bCs/>
+          <w:sz w:val="24"/>
+          <w:szCs w:val="24"/>
+        </w:rPr>
+        <w:t>Dy</w:t>
+      </w:r>
+      <w:r>
+        <w:rPr>
+          <w:b/>
+          <w:bCs/>
+          <w:sz w:val="24"/>
+          <w:szCs w:val="24"/>
+        </w:rPr>
+        <w:t>Set</w:t>
+      </w:r>
+      <w:proofErr w:type="spellEnd"/>
+      <w:r>
+        <w:rPr>
+          <w:sz w:val="24"/>
+          <w:szCs w:val="24"/>
+        </w:rPr>
+        <w:t>)</w:t>
+      </w:r>
+    </w:p>
+    <w:p>
+      <w:pPr>
+        <w:pStyle w:val="a3"/>
+        <w:numPr>
+          <w:ilvl w:val="2"/>
+          <w:numId w:val="1"/>
+        </w:numPr>
+        <w:bidi w:val="0"/>
+        <w:rPr>
+          <w:sz w:val="24"/>
+          <w:szCs w:val="24"/>
+        </w:rPr>
+      </w:pPr>
+      <w:r>
+        <w:rPr>
+          <w:sz w:val="24"/>
+          <w:szCs w:val="24"/>
+        </w:rPr>
+        <w:t>Dynamic Dictionary</w:t>
+      </w:r>
+      <w:r>
+        <w:rPr>
+          <w:sz w:val="24"/>
+          <w:szCs w:val="24"/>
+        </w:rPr>
+        <w:t xml:space="preserve"> (</w:t>
+      </w:r>
+      <w:proofErr w:type="spellStart"/>
+      <w:r>
+        <w:rPr>
+          <w:b/>
+          <w:bCs/>
+          <w:sz w:val="24"/>
+          <w:szCs w:val="24"/>
+        </w:rPr>
+        <w:t>Dy</w:t>
+      </w:r>
+      <w:r>
+        <w:rPr>
+          <w:b/>
+          <w:bCs/>
+          <w:sz w:val="24"/>
+          <w:szCs w:val="24"/>
+        </w:rPr>
+        <w:t>Dict</w:t>
+      </w:r>
+      <w:proofErr w:type="spellEnd"/>
+      <w:r>
+        <w:rPr>
+          <w:sz w:val="24"/>
+          <w:szCs w:val="24"/>
+        </w:rPr>
+        <w:t>)</w:t>
+      </w:r>
+    </w:p>
+    <w:p>
+      <w:pPr>
+        <w:pStyle w:val="a3"/>
+        <w:numPr>
+          <w:ilvl w:val="1"/>
+          <w:numId w:val="1"/>
+        </w:numPr>
+        <w:bidi w:val="0"/>
+        <w:rPr>
+          <w:sz w:val="24"/>
+          <w:szCs w:val="24"/>
+        </w:rPr>
+      </w:pPr>
+      <w:r>
+        <w:rPr>
+          <w:sz w:val="24"/>
+          <w:szCs w:val="24"/>
+        </w:rPr>
+        <w:t>Additional Dynamic Objects</w:t>
+      </w:r>
+    </w:p>
+    <w:p>
+      <w:pPr>
+        <w:pStyle w:val="a3"/>
+        <w:numPr>
+          <w:ilvl w:val="2"/>
+          <w:numId w:val="1"/>
+        </w:numPr>
+        <w:bidi w:val="0"/>
+        <w:rPr>
+          <w:sz w:val="24"/>
+          <w:szCs w:val="24"/>
+        </w:rPr>
+      </w:pPr>
+      <w:r>
+        <w:rPr>
+          <w:sz w:val="24"/>
+          <w:szCs w:val="24"/>
+        </w:rPr>
+        <w:t xml:space="preserve">Dynamic </w:t>
+      </w:r>
+      <w:proofErr w:type="spellStart"/>
+      <w:r>
+        <w:rPr>
+          <w:sz w:val="24"/>
+          <w:szCs w:val="24"/>
+        </w:rPr>
+        <w:t>IntMod</w:t>
+      </w:r>
+      <w:proofErr w:type="spellEnd"/>
+    </w:p>
+    <w:p>
+      <w:pPr>
+        <w:pStyle w:val="a3"/>
+        <w:numPr>
+          <w:ilvl w:val="2"/>
+          <w:numId w:val="1"/>
+        </w:numPr>
+        <w:bidi w:val="0"/>
+        <w:rPr>
+          <w:sz w:val="24"/>
+          <w:szCs w:val="24"/>
+        </w:rPr>
+      </w:pPr>
+      <w:r>
+        <w:rPr>
+          <w:sz w:val="24"/>
+          <w:szCs w:val="24"/>
+        </w:rPr>
+        <w:t xml:space="preserve">Dynamic </w:t>
+      </w:r>
+      <w:proofErr w:type="spellStart"/>
+      <w:r>
+        <w:rPr>
+          <w:sz w:val="24"/>
+          <w:szCs w:val="24"/>
+        </w:rPr>
+        <w:t>Int</w:t>
+      </w:r>
+      <w:r>
+        <w:rPr>
+          <w:sz w:val="24"/>
+          <w:szCs w:val="24"/>
+        </w:rPr>
+        <w:t>Float</w:t>
+      </w:r>
+      <w:bookmarkStart w:id="0" w:name="_GoBack"/>
+      <w:bookmarkEnd w:id="0"/>
+      <w:proofErr w:type="spellEnd"/>
+    </w:p>
+    <w:p>
+      <w:pPr>
+        <w:pStyle w:val="a3"/>
+        <w:numPr>
+          <w:ilvl w:val="1"/>
+          <w:numId w:val="1"/>
+        </w:numPr>
+        <w:bidi w:val="0"/>
+        <w:rPr>
+          <w:sz w:val="24"/>
+          <w:szCs w:val="24"/>
+        </w:rPr>
+      </w:pPr>
+      <w:r>
+        <w:rPr>
+          <w:sz w:val="24"/>
+          <w:szCs w:val="24"/>
+        </w:rPr>
+        <w:t>Flow Dynamic Objects</w:t>
+      </w:r>
+    </w:p>
+    <w:p>
+      <w:pPr>
+        <w:pStyle w:val="a3"/>
+        <w:numPr>
+          <w:ilvl w:val="2"/>
+          <w:numId w:val="1"/>
+        </w:numPr>
+        <w:bidi w:val="0"/>
+        <w:rPr>
           <w:color w:val="00B050"/>
           <w:sz w:val="24"/>
           <w:szCs w:val="24"/>
         </w:rPr>
-        <w:t>Int</w:t>
+      </w:pPr>
+      <w:r>
+        <w:rPr>
+          <w:color w:val="00B050"/>
+          <w:sz w:val="24"/>
+          <w:szCs w:val="24"/>
+        </w:rPr>
+        <w:t>Dynamic Switch</w:t>
+      </w:r>
+      <w:r>
+        <w:rPr>
+          <w:color w:val="00B050"/>
+          <w:sz w:val="24"/>
+          <w:szCs w:val="24"/>
+        </w:rPr>
+        <w:t xml:space="preserve"> (</w:t>
+      </w:r>
+      <w:proofErr w:type="spellStart"/>
+      <w:r>
+        <w:rPr>
+          <w:b/>
+          <w:bCs/>
+          <w:color w:val="00B050"/>
+          <w:sz w:val="24"/>
+          <w:szCs w:val="24"/>
+        </w:rPr>
+        <w:t>DySwitch</w:t>
       </w:r>
       <w:proofErr w:type="spellEnd"/>
       <w:r>
@@ -187,6 +605,27 @@
       <w:pPr>
         <w:pStyle w:val="a3"/>
         <w:numPr>
+          <w:ilvl w:val="1"/>
+          <w:numId w:val="1"/>
+        </w:numPr>
+        <w:bidi w:val="0"/>
+        <w:rPr>
+          <w:sz w:val="24"/>
+          <w:szCs w:val="24"/>
+        </w:rPr>
+      </w:pPr>
+      <w:r>
+        <w:rPr>
+          <w:sz w:val="24"/>
+          <w:szCs w:val="24"/>
+        </w:rPr>
+        <w:t>Dynamic Object Tree/List</w:t>
+      </w:r>
+    </w:p>
+    <w:p>
+      <w:pPr>
+        <w:pStyle w:val="a3"/>
+        <w:numPr>
           <w:ilvl w:val="2"/>
           <w:numId w:val="1"/>
         </w:numPr>
@@ -201,10 +640,34 @@
           <w:sz w:val="24"/>
           <w:szCs w:val="24"/>
         </w:rPr>
-        <w:t>Dynamic Float</w:t>
-      </w:r>
-      <w:r>
-        <w:rPr>
+        <w:t>Create an object with a main dynamic variable and attach children to the main object. The changes of the children will trigger an update function for the main object.</w:t>
+      </w:r>
+    </w:p>
+    <w:p>
+      <w:pPr>
+        <w:pStyle w:val="a3"/>
+        <w:numPr>
+          <w:ilvl w:val="2"/>
+          <w:numId w:val="1"/>
+        </w:numPr>
+        <w:bidi w:val="0"/>
+        <w:rPr>
+          <w:color w:val="FFC000"/>
+          <w:sz w:val="24"/>
+          <w:szCs w:val="24"/>
+        </w:rPr>
+      </w:pPr>
+      <w:r>
+        <w:rPr>
+          <w:color w:val="FFC000"/>
+          <w:sz w:val="24"/>
+          <w:szCs w:val="24"/>
+        </w:rPr>
+        <w:t>Dynamic Boolean Tree/List</w:t>
+      </w:r>
+      <w:r>
+        <w:rPr>
+          <w:color w:val="FFC000"/>
           <w:sz w:val="24"/>
           <w:szCs w:val="24"/>
         </w:rPr>
@@ -215,14 +678,16 @@
         <w:rPr>
           <w:b/>
           <w:bCs/>
-          <w:sz w:val="24"/>
-          <w:szCs w:val="24"/>
-        </w:rPr>
-        <w:t>DyFloat</w:t>
+          <w:color w:val="FFC000"/>
+          <w:sz w:val="24"/>
+          <w:szCs w:val="24"/>
+        </w:rPr>
+        <w:t>DyBoolList</w:t>
       </w:r>
       <w:proofErr w:type="spellEnd"/>
       <w:r>
         <w:rPr>
+          <w:color w:val="FFC000"/>
           <w:sz w:val="24"/>
           <w:szCs w:val="24"/>
         </w:rPr>
@@ -238,19 +703,22 @@
         </w:numPr>
         <w:bidi w:val="0"/>
         <w:rPr>
-          <w:sz w:val="24"/>
-          <w:szCs w:val="24"/>
-        </w:rPr>
-      </w:pPr>
-      <w:r>
-        <w:rPr>
-          <w:sz w:val="24"/>
-          <w:szCs w:val="24"/>
-        </w:rPr>
-        <w:t>Dynamic String</w:t>
-      </w:r>
-      <w:r>
-        <w:rPr>
+          <w:color w:val="FFC000"/>
+          <w:sz w:val="24"/>
+          <w:szCs w:val="24"/>
+        </w:rPr>
+      </w:pPr>
+      <w:r>
+        <w:rPr>
+          <w:color w:val="FFC000"/>
+          <w:sz w:val="24"/>
+          <w:szCs w:val="24"/>
+        </w:rPr>
+        <w:t>Dynamic Switch Tree/List</w:t>
+      </w:r>
+      <w:r>
+        <w:rPr>
+          <w:color w:val="FFC000"/>
           <w:sz w:val="24"/>
           <w:szCs w:val="24"/>
         </w:rPr>
@@ -261,6 +729,54 @@
         <w:rPr>
           <w:b/>
           <w:bCs/>
+          <w:color w:val="FFC000"/>
+          <w:sz w:val="24"/>
+          <w:szCs w:val="24"/>
+        </w:rPr>
+        <w:t>DySwitchList</w:t>
+      </w:r>
+      <w:proofErr w:type="spellEnd"/>
+      <w:r>
+        <w:rPr>
+          <w:color w:val="FFC000"/>
+          <w:sz w:val="24"/>
+          <w:szCs w:val="24"/>
+        </w:rPr>
+        <w:t>)</w:t>
+      </w:r>
+    </w:p>
+    <w:p>
+      <w:pPr>
+        <w:pStyle w:val="a3"/>
+        <w:numPr>
+          <w:ilvl w:val="2"/>
+          <w:numId w:val="1"/>
+        </w:numPr>
+        <w:bidi w:val="0"/>
+        <w:rPr>
+          <w:sz w:val="24"/>
+          <w:szCs w:val="24"/>
+        </w:rPr>
+      </w:pPr>
+      <w:r>
+        <w:rPr>
+          <w:sz w:val="24"/>
+          <w:szCs w:val="24"/>
+        </w:rPr>
+        <w:t>Dynamic Integer Tree/List</w:t>
+      </w:r>
+      <w:r>
+        <w:rPr>
+          <w:sz w:val="24"/>
+          <w:szCs w:val="24"/>
+        </w:rPr>
+        <w:t xml:space="preserve"> (</w:t>
+      </w:r>
+      <w:proofErr w:type="spellStart"/>
+      <w:r>
+        <w:rPr>
+          <w:b/>
+          <w:bCs/>
           <w:sz w:val="24"/>
           <w:szCs w:val="24"/>
         </w:rPr>
@@ -273,7 +789,7 @@
           <w:sz w:val="24"/>
           <w:szCs w:val="24"/>
         </w:rPr>
-        <w:t>String</w:t>
+        <w:t>IntList</w:t>
       </w:r>
       <w:proofErr w:type="spellEnd"/>
       <w:r>
@@ -288,6 +804,48 @@
       <w:pPr>
         <w:pStyle w:val="a3"/>
         <w:numPr>
+          <w:ilvl w:val="3"/>
+          <w:numId w:val="1"/>
+        </w:numPr>
+        <w:bidi w:val="0"/>
+        <w:rPr>
+          <w:sz w:val="24"/>
+          <w:szCs w:val="24"/>
+        </w:rPr>
+      </w:pPr>
+      <w:r>
+        <w:rPr>
+          <w:sz w:val="24"/>
+          <w:szCs w:val="24"/>
+        </w:rPr>
+        <w:t>Sum</w:t>
+      </w:r>
+    </w:p>
+    <w:p>
+      <w:pPr>
+        <w:pStyle w:val="a3"/>
+        <w:numPr>
+          <w:ilvl w:val="3"/>
+          <w:numId w:val="1"/>
+        </w:numPr>
+        <w:bidi w:val="0"/>
+        <w:rPr>
+          <w:sz w:val="24"/>
+          <w:szCs w:val="24"/>
+        </w:rPr>
+      </w:pPr>
+      <w:r>
+        <w:rPr>
+          <w:sz w:val="24"/>
+          <w:szCs w:val="24"/>
+        </w:rPr>
+        <w:t>Multiplication</w:t>
+      </w:r>
+    </w:p>
+    <w:p>
+      <w:pPr>
+        <w:pStyle w:val="a3"/>
+        <w:numPr>
           <w:ilvl w:val="2"/>
           <w:numId w:val="1"/>
         </w:numPr>
@@ -302,7 +860,7 @@
           <w:sz w:val="24"/>
           <w:szCs w:val="24"/>
         </w:rPr>
-        <w:t>Dynamic List</w:t>
+        <w:t>Dynamic String Tree/List</w:t>
       </w:r>
       <w:r>
         <w:rPr>
@@ -328,7 +886,7 @@
           <w:sz w:val="24"/>
           <w:szCs w:val="24"/>
         </w:rPr>
-        <w:t>List</w:t>
+        <w:t>StringList</w:t>
       </w:r>
       <w:proofErr w:type="spellEnd"/>
       <w:r>
@@ -343,47 +901,126 @@
       <w:pPr>
         <w:pStyle w:val="a3"/>
         <w:numPr>
-          <w:ilvl w:val="2"/>
-          <w:numId w:val="1"/>
-        </w:numPr>
-        <w:bidi w:val="0"/>
-        <w:rPr>
-          <w:sz w:val="24"/>
-          <w:szCs w:val="24"/>
-        </w:rPr>
-      </w:pPr>
-      <w:r>
-        <w:rPr>
-          <w:sz w:val="24"/>
-          <w:szCs w:val="24"/>
-        </w:rPr>
-        <w:t>Dynamic Set</w:t>
-      </w:r>
-      <w:r>
-        <w:rPr>
-          <w:sz w:val="24"/>
-          <w:szCs w:val="24"/>
-        </w:rPr>
-        <w:t xml:space="preserve"> (</w:t>
+          <w:ilvl w:val="0"/>
+          <w:numId w:val="1"/>
+        </w:numPr>
+        <w:bidi w:val="0"/>
+        <w:rPr>
+          <w:b/>
+          <w:bCs/>
+          <w:sz w:val="24"/>
+          <w:szCs w:val="24"/>
+        </w:rPr>
+      </w:pPr>
+      <w:r>
+        <w:rPr>
+          <w:b/>
+          <w:bCs/>
+          <w:sz w:val="24"/>
+          <w:szCs w:val="24"/>
+        </w:rPr>
+        <w:t>API Module</w:t>
+      </w:r>
+    </w:p>
+    <w:p>
+      <w:pPr>
+        <w:pStyle w:val="a3"/>
+        <w:numPr>
+          <w:ilvl w:val="1"/>
+          <w:numId w:val="1"/>
+        </w:numPr>
+        <w:bidi w:val="0"/>
+        <w:rPr>
+          <w:sz w:val="24"/>
+          <w:szCs w:val="24"/>
+        </w:rPr>
+      </w:pPr>
+      <w:r>
+        <w:rPr>
+          <w:sz w:val="24"/>
+          <w:szCs w:val="24"/>
+        </w:rPr>
+        <w:t>The API should be useful for writing the functionality of the features as well.</w:t>
+      </w:r>
+    </w:p>
+    <w:p>
+      <w:pPr>
+        <w:pStyle w:val="a3"/>
+        <w:numPr>
+          <w:ilvl w:val="1"/>
+          <w:numId w:val="1"/>
+        </w:numPr>
+        <w:bidi w:val="0"/>
+        <w:rPr>
+          <w:sz w:val="24"/>
+          <w:szCs w:val="24"/>
+        </w:rPr>
+      </w:pPr>
+      <w:r>
+        <w:rPr>
+          <w:sz w:val="24"/>
+          <w:szCs w:val="24"/>
+        </w:rPr>
+        <w:t>Maybe, the API must be written in multiple Features. Once compiling the App, an API module will be generate</w:t>
+      </w:r>
+      <w:r>
+        <w:rPr>
+          <w:sz w:val="24"/>
+          <w:szCs w:val="24"/>
+        </w:rPr>
+        <w:t>d from the Features of the App.</w:t>
+      </w:r>
+    </w:p>
+    <w:p>
+      <w:pPr>
+        <w:pStyle w:val="a3"/>
+        <w:numPr>
+          <w:ilvl w:val="1"/>
+          <w:numId w:val="1"/>
+        </w:numPr>
+        <w:bidi w:val="0"/>
+        <w:rPr>
+          <w:sz w:val="24"/>
+          <w:szCs w:val="24"/>
+        </w:rPr>
+      </w:pPr>
+      <w:r>
+        <w:rPr>
+          <w:sz w:val="24"/>
+          <w:szCs w:val="24"/>
+        </w:rPr>
+        <w:t xml:space="preserve">There will be a decorator to enable specifying Feature methods </w:t>
+      </w:r>
+      <w:proofErr w:type="gramStart"/>
+      <w:r>
+        <w:rPr>
+          <w:sz w:val="24"/>
+          <w:szCs w:val="24"/>
+        </w:rPr>
+        <w:t>as an API methods</w:t>
+      </w:r>
+      <w:proofErr w:type="gramEnd"/>
+      <w:r>
+        <w:rPr>
+          <w:sz w:val="24"/>
+          <w:szCs w:val="24"/>
+        </w:rPr>
+        <w:t xml:space="preserve"> as well. The decorators are as follow: @</w:t>
       </w:r>
       <w:proofErr w:type="spellStart"/>
       <w:r>
         <w:rPr>
-          <w:b/>
-          <w:bCs/>
-          <w:sz w:val="24"/>
-          <w:szCs w:val="24"/>
-        </w:rPr>
-        <w:t>Dy</w:t>
-      </w:r>
-      <w:r>
-        <w:rPr>
-          <w:b/>
-          <w:bCs/>
-          <w:sz w:val="24"/>
-          <w:szCs w:val="24"/>
-        </w:rPr>
-        <w:t>Set</w:t>
+          <w:sz w:val="24"/>
+          <w:szCs w:val="24"/>
+        </w:rPr>
+        <w:t>apiM</w:t>
+      </w:r>
+      <w:r>
+        <w:rPr>
+          <w:sz w:val="24"/>
+          <w:szCs w:val="24"/>
+        </w:rPr>
+        <w:t>ethodRead</w:t>
       </w:r>
       <w:proofErr w:type="spellEnd"/>
       <w:r>
@@ -391,54 +1028,22 @@
           <w:sz w:val="24"/>
           <w:szCs w:val="24"/>
         </w:rPr>
-        <w:t>)</w:t>
-      </w:r>
-    </w:p>
-    <w:p>
-      <w:pPr>
-        <w:pStyle w:val="a3"/>
-        <w:numPr>
-          <w:ilvl w:val="2"/>
-          <w:numId w:val="1"/>
-        </w:numPr>
-        <w:bidi w:val="0"/>
-        <w:rPr>
-          <w:sz w:val="24"/>
-          <w:szCs w:val="24"/>
-        </w:rPr>
-      </w:pPr>
-      <w:r>
-        <w:rPr>
-          <w:sz w:val="24"/>
-          <w:szCs w:val="24"/>
-        </w:rPr>
-        <w:t>Dynamic Dictionary</w:t>
-      </w:r>
-      <w:r>
-        <w:rPr>
-          <w:sz w:val="24"/>
-          <w:szCs w:val="24"/>
-        </w:rPr>
-        <w:t xml:space="preserve"> (</w:t>
+        <w:t>, and @</w:t>
       </w:r>
       <w:proofErr w:type="spellStart"/>
       <w:r>
         <w:rPr>
-          <w:b/>
-          <w:bCs/>
-          <w:sz w:val="24"/>
-          <w:szCs w:val="24"/>
-        </w:rPr>
-        <w:t>Dy</w:t>
-      </w:r>
-      <w:r>
-        <w:rPr>
-          <w:b/>
-          <w:bCs/>
-          <w:sz w:val="24"/>
-          <w:szCs w:val="24"/>
-        </w:rPr>
-        <w:t>Dict</w:t>
+          <w:sz w:val="24"/>
+          <w:szCs w:val="24"/>
+        </w:rPr>
+        <w:t>apiM</w:t>
+      </w:r>
+      <w:r>
+        <w:rPr>
+          <w:sz w:val="24"/>
+          <w:szCs w:val="24"/>
+        </w:rPr>
+        <w:t>ethodWrite</w:t>
       </w:r>
       <w:proofErr w:type="spellEnd"/>
       <w:r>
@@ -446,7 +1051,7 @@
           <w:sz w:val="24"/>
           <w:szCs w:val="24"/>
         </w:rPr>
-        <w:t>)</w:t>
+        <w:t>.</w:t>
       </w:r>
     </w:p>
     <w:p>
@@ -467,38 +1072,61 @@
           <w:sz w:val="24"/>
           <w:szCs w:val="24"/>
         </w:rPr>
-        <w:t>Additional Dynamic Objects</w:t>
-      </w:r>
-    </w:p>
-    <w:p>
-      <w:pPr>
-        <w:pStyle w:val="a3"/>
-        <w:numPr>
-          <w:ilvl w:val="2"/>
-          <w:numId w:val="1"/>
-        </w:numPr>
-        <w:bidi w:val="0"/>
-        <w:rPr>
-          <w:sz w:val="24"/>
-          <w:szCs w:val="24"/>
-        </w:rPr>
-      </w:pPr>
-      <w:r>
-        <w:rPr>
-          <w:sz w:val="24"/>
-          <w:szCs w:val="24"/>
-        </w:rPr>
-        <w:t xml:space="preserve">Dynamic </w:t>
-      </w:r>
-      <w:proofErr w:type="spellStart"/>
-      <w:r>
-        <w:rPr>
-          <w:sz w:val="24"/>
-          <w:szCs w:val="24"/>
-        </w:rPr>
-        <w:t>IntMod</w:t>
-      </w:r>
-      <w:proofErr w:type="spellEnd"/>
+        <w:t xml:space="preserve">There will be an API generator which will create an API module that contains the API methods from the App Features. The access to the methods, in the API </w:t>
+      </w:r>
+      <w:r>
+        <w:rPr>
+          <w:sz w:val="24"/>
+          <w:szCs w:val="24"/>
+        </w:rPr>
+        <w:t>P</w:t>
+      </w:r>
+      <w:r>
+        <w:rPr>
+          <w:sz w:val="24"/>
+          <w:szCs w:val="24"/>
+        </w:rPr>
+        <w:t xml:space="preserve">ackage, </w:t>
+      </w:r>
+      <w:r>
+        <w:rPr>
+          <w:sz w:val="24"/>
+          <w:szCs w:val="24"/>
+        </w:rPr>
+        <w:t>is based on</w:t>
+      </w:r>
+      <w:r>
+        <w:rPr>
+          <w:sz w:val="24"/>
+          <w:szCs w:val="24"/>
+        </w:rPr>
+        <w:t xml:space="preserve"> the hierarchy of the App Features.</w:t>
+      </w:r>
+    </w:p>
+    <w:p>
+      <w:pPr>
+        <w:pStyle w:val="a3"/>
+        <w:numPr>
+          <w:ilvl w:val="0"/>
+          <w:numId w:val="1"/>
+        </w:numPr>
+        <w:bidi w:val="0"/>
+        <w:rPr>
+          <w:b/>
+          <w:bCs/>
+          <w:sz w:val="24"/>
+          <w:szCs w:val="24"/>
+        </w:rPr>
+      </w:pPr>
+      <w:r>
+        <w:rPr>
+          <w:b/>
+          <w:bCs/>
+          <w:sz w:val="24"/>
+          <w:szCs w:val="24"/>
+        </w:rPr>
+        <w:t>Dynamic Module</w:t>
+      </w:r>
     </w:p>
     <w:p>
       <w:pPr>
@@ -518,68 +1146,79 @@
           <w:sz w:val="24"/>
           <w:szCs w:val="24"/>
         </w:rPr>
-        <w:t>Flow Dynamic Objects</w:t>
-      </w:r>
-    </w:p>
-    <w:p>
-      <w:pPr>
-        <w:pStyle w:val="a3"/>
-        <w:numPr>
-          <w:ilvl w:val="2"/>
-          <w:numId w:val="1"/>
-        </w:numPr>
-        <w:bidi w:val="0"/>
-        <w:rPr>
-          <w:color w:val="00B050"/>
-          <w:sz w:val="24"/>
-          <w:szCs w:val="24"/>
-        </w:rPr>
-      </w:pPr>
-      <w:r>
-        <w:rPr>
-          <w:color w:val="00B050"/>
-          <w:sz w:val="24"/>
-          <w:szCs w:val="24"/>
-        </w:rPr>
-        <w:t>Dynamic Switch</w:t>
-      </w:r>
-      <w:r>
-        <w:rPr>
-          <w:color w:val="00B050"/>
-          <w:sz w:val="24"/>
-          <w:szCs w:val="24"/>
-        </w:rPr>
-        <w:t xml:space="preserve"> (</w:t>
-      </w:r>
-      <w:proofErr w:type="spellStart"/>
-      <w:r>
-        <w:rPr>
-          <w:b/>
-          <w:bCs/>
-          <w:color w:val="00B050"/>
-          <w:sz w:val="24"/>
-          <w:szCs w:val="24"/>
-        </w:rPr>
-        <w:t>Dy</w:t>
-      </w:r>
-      <w:r>
-        <w:rPr>
-          <w:b/>
-          <w:bCs/>
-          <w:color w:val="00B050"/>
-          <w:sz w:val="24"/>
-          <w:szCs w:val="24"/>
-        </w:rPr>
-        <w:t>Switch</w:t>
-      </w:r>
-      <w:proofErr w:type="spellEnd"/>
-      <w:r>
-        <w:rPr>
-          <w:color w:val="00B050"/>
-          <w:sz w:val="24"/>
-          <w:szCs w:val="24"/>
-        </w:rPr>
-        <w:t>)</w:t>
+        <w:t>It is still unclear what</w:t>
+      </w:r>
+      <w:r>
+        <w:rPr>
+          <w:sz w:val="24"/>
+          <w:szCs w:val="24"/>
+        </w:rPr>
+        <w:t xml:space="preserve"> </w:t>
+      </w:r>
+      <w:proofErr w:type="gramStart"/>
+      <w:r>
+        <w:rPr>
+          <w:sz w:val="24"/>
+          <w:szCs w:val="24"/>
+        </w:rPr>
+        <w:t>are</w:t>
+      </w:r>
+      <w:r>
+        <w:rPr>
+          <w:sz w:val="24"/>
+          <w:szCs w:val="24"/>
+        </w:rPr>
+        <w:t xml:space="preserve"> </w:t>
+      </w:r>
+      <w:r>
+        <w:rPr>
+          <w:sz w:val="24"/>
+          <w:szCs w:val="24"/>
+        </w:rPr>
+        <w:t>the capabilities of this module</w:t>
+      </w:r>
+      <w:proofErr w:type="gramEnd"/>
+      <w:r>
+        <w:rPr>
+          <w:sz w:val="24"/>
+          <w:szCs w:val="24"/>
+        </w:rPr>
+        <w:t>.</w:t>
+      </w:r>
+    </w:p>
+    <w:p>
+      <w:pPr>
+        <w:pStyle w:val="a3"/>
+        <w:numPr>
+          <w:ilvl w:val="0"/>
+          <w:numId w:val="1"/>
+        </w:numPr>
+        <w:bidi w:val="0"/>
+        <w:rPr>
+          <w:b/>
+          <w:bCs/>
+          <w:sz w:val="24"/>
+          <w:szCs w:val="24"/>
+        </w:rPr>
+      </w:pPr>
+      <w:r>
+        <w:rPr>
+          <w:b/>
+          <w:bCs/>
+          <w:sz w:val="24"/>
+          <w:szCs w:val="24"/>
+        </w:rPr>
+        <w:lastRenderedPageBreak/>
+        <w:t>Container</w:t>
+      </w:r>
+      <w:r>
+        <w:rPr>
+          <w:b/>
+          <w:bCs/>
+          <w:sz w:val="24"/>
+          <w:szCs w:val="24"/>
+        </w:rPr>
+        <w:t xml:space="preserve"> Object</w:t>
       </w:r>
     </w:p>
     <w:p>
@@ -600,502 +1239,6 @@
           <w:sz w:val="24"/>
           <w:szCs w:val="24"/>
         </w:rPr>
-        <w:t>Dynamic Object Tree/List</w:t>
-      </w:r>
-    </w:p>
-    <w:p>
-      <w:pPr>
-        <w:pStyle w:val="a3"/>
-        <w:numPr>
-          <w:ilvl w:val="2"/>
-          <w:numId w:val="1"/>
-        </w:numPr>
-        <w:bidi w:val="0"/>
-        <w:rPr>
-          <w:sz w:val="24"/>
-          <w:szCs w:val="24"/>
-        </w:rPr>
-      </w:pPr>
-      <w:r>
-        <w:rPr>
-          <w:sz w:val="24"/>
-          <w:szCs w:val="24"/>
-        </w:rPr>
-        <w:t>Create an object with a main dynamic variable and attach children to the main object. The changes of the children will trigger an update function for the main object.</w:t>
-      </w:r>
-    </w:p>
-    <w:p>
-      <w:pPr>
-        <w:pStyle w:val="a3"/>
-        <w:numPr>
-          <w:ilvl w:val="2"/>
-          <w:numId w:val="1"/>
-        </w:numPr>
-        <w:bidi w:val="0"/>
-        <w:rPr>
-          <w:color w:val="FFC000"/>
-          <w:sz w:val="24"/>
-          <w:szCs w:val="24"/>
-        </w:rPr>
-      </w:pPr>
-      <w:r>
-        <w:rPr>
-          <w:color w:val="FFC000"/>
-          <w:sz w:val="24"/>
-          <w:szCs w:val="24"/>
-        </w:rPr>
-        <w:t>Dynamic Boolean Tree/List</w:t>
-      </w:r>
-    </w:p>
-    <w:p>
-      <w:pPr>
-        <w:pStyle w:val="a3"/>
-        <w:numPr>
-          <w:ilvl w:val="2"/>
-          <w:numId w:val="1"/>
-        </w:numPr>
-        <w:bidi w:val="0"/>
-        <w:rPr>
-          <w:color w:val="FFC000"/>
-          <w:sz w:val="24"/>
-          <w:szCs w:val="24"/>
-        </w:rPr>
-      </w:pPr>
-      <w:r>
-        <w:rPr>
-          <w:color w:val="FFC000"/>
-          <w:sz w:val="24"/>
-          <w:szCs w:val="24"/>
-        </w:rPr>
-        <w:t>Dynamic Switch Tree/List</w:t>
-      </w:r>
-    </w:p>
-    <w:p>
-      <w:pPr>
-        <w:pStyle w:val="a3"/>
-        <w:numPr>
-          <w:ilvl w:val="2"/>
-          <w:numId w:val="1"/>
-        </w:numPr>
-        <w:bidi w:val="0"/>
-        <w:rPr>
-          <w:sz w:val="24"/>
-          <w:szCs w:val="24"/>
-        </w:rPr>
-      </w:pPr>
-      <w:r>
-        <w:rPr>
-          <w:sz w:val="24"/>
-          <w:szCs w:val="24"/>
-        </w:rPr>
-        <w:t>Dynamic Integer Tree/List</w:t>
-      </w:r>
-    </w:p>
-    <w:p>
-      <w:pPr>
-        <w:pStyle w:val="a3"/>
-        <w:numPr>
-          <w:ilvl w:val="3"/>
-          <w:numId w:val="1"/>
-        </w:numPr>
-        <w:bidi w:val="0"/>
-        <w:rPr>
-          <w:sz w:val="24"/>
-          <w:szCs w:val="24"/>
-        </w:rPr>
-      </w:pPr>
-      <w:r>
-        <w:rPr>
-          <w:sz w:val="24"/>
-          <w:szCs w:val="24"/>
-        </w:rPr>
-        <w:t>Sum</w:t>
-      </w:r>
-    </w:p>
-    <w:p>
-      <w:pPr>
-        <w:pStyle w:val="a3"/>
-        <w:numPr>
-          <w:ilvl w:val="3"/>
-          <w:numId w:val="1"/>
-        </w:numPr>
-        <w:bidi w:val="0"/>
-        <w:rPr>
-          <w:sz w:val="24"/>
-          <w:szCs w:val="24"/>
-        </w:rPr>
-      </w:pPr>
-      <w:r>
-        <w:rPr>
-          <w:sz w:val="24"/>
-          <w:szCs w:val="24"/>
-        </w:rPr>
-        <w:t>Multiplication</w:t>
-      </w:r>
-    </w:p>
-    <w:p>
-      <w:pPr>
-        <w:pStyle w:val="a3"/>
-        <w:numPr>
-          <w:ilvl w:val="2"/>
-          <w:numId w:val="1"/>
-        </w:numPr>
-        <w:bidi w:val="0"/>
-        <w:rPr>
-          <w:sz w:val="24"/>
-          <w:szCs w:val="24"/>
-        </w:rPr>
-      </w:pPr>
-      <w:r>
-        <w:rPr>
-          <w:sz w:val="24"/>
-          <w:szCs w:val="24"/>
-        </w:rPr>
-        <w:t>Dynamic String Tree/List</w:t>
-      </w:r>
-    </w:p>
-    <w:p>
-      <w:pPr>
-        <w:pStyle w:val="a3"/>
-        <w:numPr>
-          <w:ilvl w:val="0"/>
-          <w:numId w:val="1"/>
-        </w:numPr>
-        <w:bidi w:val="0"/>
-        <w:rPr>
-          <w:b/>
-          <w:bCs/>
-          <w:sz w:val="24"/>
-          <w:szCs w:val="24"/>
-        </w:rPr>
-      </w:pPr>
-      <w:r>
-        <w:rPr>
-          <w:b/>
-          <w:bCs/>
-          <w:sz w:val="24"/>
-          <w:szCs w:val="24"/>
-        </w:rPr>
-        <w:t>API Module</w:t>
-      </w:r>
-    </w:p>
-    <w:p>
-      <w:pPr>
-        <w:pStyle w:val="a3"/>
-        <w:numPr>
-          <w:ilvl w:val="1"/>
-          <w:numId w:val="1"/>
-        </w:numPr>
-        <w:bidi w:val="0"/>
-        <w:rPr>
-          <w:sz w:val="24"/>
-          <w:szCs w:val="24"/>
-        </w:rPr>
-      </w:pPr>
-      <w:r>
-        <w:rPr>
-          <w:sz w:val="24"/>
-          <w:szCs w:val="24"/>
-        </w:rPr>
-        <w:t>The API should be useful for writing the functionality of the features as well.</w:t>
-      </w:r>
-    </w:p>
-    <w:p>
-      <w:pPr>
-        <w:pStyle w:val="a3"/>
-        <w:numPr>
-          <w:ilvl w:val="1"/>
-          <w:numId w:val="1"/>
-        </w:numPr>
-        <w:bidi w:val="0"/>
-        <w:rPr>
-          <w:sz w:val="24"/>
-          <w:szCs w:val="24"/>
-        </w:rPr>
-      </w:pPr>
-      <w:r>
-        <w:rPr>
-          <w:sz w:val="24"/>
-          <w:szCs w:val="24"/>
-        </w:rPr>
-        <w:t>Maybe, the API must be written in multiple Features. Once compiling the App, an API module will be generate</w:t>
-      </w:r>
-      <w:r>
-        <w:rPr>
-          <w:sz w:val="24"/>
-          <w:szCs w:val="24"/>
-        </w:rPr>
-        <w:t>d from the Features of the App.</w:t>
-      </w:r>
-    </w:p>
-    <w:p>
-      <w:pPr>
-        <w:pStyle w:val="a3"/>
-        <w:numPr>
-          <w:ilvl w:val="1"/>
-          <w:numId w:val="1"/>
-        </w:numPr>
-        <w:bidi w:val="0"/>
-        <w:rPr>
-          <w:sz w:val="24"/>
-          <w:szCs w:val="24"/>
-        </w:rPr>
-      </w:pPr>
-      <w:r>
-        <w:rPr>
-          <w:sz w:val="24"/>
-          <w:szCs w:val="24"/>
-        </w:rPr>
-        <w:t xml:space="preserve">There will be a decorator to enable specifying Feature methods </w:t>
-      </w:r>
-      <w:proofErr w:type="gramStart"/>
-      <w:r>
-        <w:rPr>
-          <w:sz w:val="24"/>
-          <w:szCs w:val="24"/>
-        </w:rPr>
-        <w:t>as an API methods</w:t>
-      </w:r>
-      <w:proofErr w:type="gramEnd"/>
-      <w:r>
-        <w:rPr>
-          <w:sz w:val="24"/>
-          <w:szCs w:val="24"/>
-        </w:rPr>
-        <w:t xml:space="preserve"> as well. The decorators are as follow: @</w:t>
-      </w:r>
-      <w:proofErr w:type="spellStart"/>
-      <w:r>
-        <w:rPr>
-          <w:sz w:val="24"/>
-          <w:szCs w:val="24"/>
-        </w:rPr>
-        <w:t>apiM</w:t>
-      </w:r>
-      <w:r>
-        <w:rPr>
-          <w:sz w:val="24"/>
-          <w:szCs w:val="24"/>
-        </w:rPr>
-        <w:t>ethodRead</w:t>
-      </w:r>
-      <w:proofErr w:type="spellEnd"/>
-      <w:r>
-        <w:rPr>
-          <w:sz w:val="24"/>
-          <w:szCs w:val="24"/>
-        </w:rPr>
-        <w:t>, and @</w:t>
-      </w:r>
-      <w:proofErr w:type="spellStart"/>
-      <w:r>
-        <w:rPr>
-          <w:sz w:val="24"/>
-          <w:szCs w:val="24"/>
-        </w:rPr>
-        <w:t>apiM</w:t>
-      </w:r>
-      <w:r>
-        <w:rPr>
-          <w:sz w:val="24"/>
-          <w:szCs w:val="24"/>
-        </w:rPr>
-        <w:t>ethodWrite</w:t>
-      </w:r>
-      <w:proofErr w:type="spellEnd"/>
-      <w:r>
-        <w:rPr>
-          <w:sz w:val="24"/>
-          <w:szCs w:val="24"/>
-        </w:rPr>
-        <w:t>.</w:t>
-      </w:r>
-    </w:p>
-    <w:p>
-      <w:pPr>
-        <w:pStyle w:val="a3"/>
-        <w:numPr>
-          <w:ilvl w:val="1"/>
-          <w:numId w:val="1"/>
-        </w:numPr>
-        <w:bidi w:val="0"/>
-        <w:rPr>
-          <w:sz w:val="24"/>
-          <w:szCs w:val="24"/>
-        </w:rPr>
-      </w:pPr>
-      <w:r>
-        <w:rPr>
-          <w:sz w:val="24"/>
-          <w:szCs w:val="24"/>
-        </w:rPr>
-        <w:t xml:space="preserve">There will be an API generator which will create an API module that contains the API methods from the App Features. The access to the methods, in the API </w:t>
-      </w:r>
-      <w:r>
-        <w:rPr>
-          <w:sz w:val="24"/>
-          <w:szCs w:val="24"/>
-        </w:rPr>
-        <w:t>P</w:t>
-      </w:r>
-      <w:r>
-        <w:rPr>
-          <w:sz w:val="24"/>
-          <w:szCs w:val="24"/>
-        </w:rPr>
-        <w:t xml:space="preserve">ackage, </w:t>
-      </w:r>
-      <w:r>
-        <w:rPr>
-          <w:sz w:val="24"/>
-          <w:szCs w:val="24"/>
-        </w:rPr>
-        <w:t>is based on</w:t>
-      </w:r>
-      <w:r>
-        <w:rPr>
-          <w:sz w:val="24"/>
-          <w:szCs w:val="24"/>
-        </w:rPr>
-        <w:t xml:space="preserve"> the hierarchy of the App Features.</w:t>
-      </w:r>
-    </w:p>
-    <w:p>
-      <w:pPr>
-        <w:pStyle w:val="a3"/>
-        <w:numPr>
-          <w:ilvl w:val="0"/>
-          <w:numId w:val="1"/>
-        </w:numPr>
-        <w:bidi w:val="0"/>
-        <w:rPr>
-          <w:b/>
-          <w:bCs/>
-          <w:sz w:val="24"/>
-          <w:szCs w:val="24"/>
-        </w:rPr>
-      </w:pPr>
-      <w:r>
-        <w:rPr>
-          <w:b/>
-          <w:bCs/>
-          <w:sz w:val="24"/>
-          <w:szCs w:val="24"/>
-        </w:rPr>
-        <w:t>Dynamic Module</w:t>
-      </w:r>
-    </w:p>
-    <w:p>
-      <w:pPr>
-        <w:pStyle w:val="a3"/>
-        <w:numPr>
-          <w:ilvl w:val="1"/>
-          <w:numId w:val="1"/>
-        </w:numPr>
-        <w:bidi w:val="0"/>
-        <w:rPr>
-          <w:sz w:val="24"/>
-          <w:szCs w:val="24"/>
-        </w:rPr>
-      </w:pPr>
-      <w:r>
-        <w:rPr>
-          <w:sz w:val="24"/>
-          <w:szCs w:val="24"/>
-        </w:rPr>
-        <w:t>It is still unclear what</w:t>
-      </w:r>
-      <w:r>
-        <w:rPr>
-          <w:sz w:val="24"/>
-          <w:szCs w:val="24"/>
-        </w:rPr>
-        <w:t xml:space="preserve"> </w:t>
-      </w:r>
-      <w:proofErr w:type="gramStart"/>
-      <w:r>
-        <w:rPr>
-          <w:sz w:val="24"/>
-          <w:szCs w:val="24"/>
-        </w:rPr>
-        <w:t>are</w:t>
-      </w:r>
-      <w:r>
-        <w:rPr>
-          <w:sz w:val="24"/>
-          <w:szCs w:val="24"/>
-        </w:rPr>
-        <w:t xml:space="preserve"> </w:t>
-      </w:r>
-      <w:r>
-        <w:rPr>
-          <w:sz w:val="24"/>
-          <w:szCs w:val="24"/>
-        </w:rPr>
-        <w:t>the capabilities of this module</w:t>
-      </w:r>
-      <w:proofErr w:type="gramEnd"/>
-      <w:r>
-        <w:rPr>
-          <w:sz w:val="24"/>
-          <w:szCs w:val="24"/>
-        </w:rPr>
-        <w:t>.</w:t>
-      </w:r>
-    </w:p>
-    <w:p>
-      <w:pPr>
-        <w:pStyle w:val="a3"/>
-        <w:numPr>
-          <w:ilvl w:val="0"/>
-          <w:numId w:val="1"/>
-        </w:numPr>
-        <w:bidi w:val="0"/>
-        <w:rPr>
-          <w:b/>
-          <w:bCs/>
-          <w:sz w:val="24"/>
-          <w:szCs w:val="24"/>
-        </w:rPr>
-      </w:pPr>
-      <w:r>
-        <w:rPr>
-          <w:b/>
-          <w:bCs/>
-          <w:sz w:val="24"/>
-          <w:szCs w:val="24"/>
-        </w:rPr>
-        <w:t>Container</w:t>
-      </w:r>
-      <w:r>
-        <w:rPr>
-          <w:b/>
-          <w:bCs/>
-          <w:sz w:val="24"/>
-          <w:szCs w:val="24"/>
-        </w:rPr>
-        <w:t xml:space="preserve"> Object</w:t>
-      </w:r>
-    </w:p>
-    <w:p>
-      <w:pPr>
-        <w:pStyle w:val="a3"/>
-        <w:numPr>
-          <w:ilvl w:val="1"/>
-          <w:numId w:val="1"/>
-        </w:numPr>
-        <w:bidi w:val="0"/>
-        <w:rPr>
-          <w:sz w:val="24"/>
-          <w:szCs w:val="24"/>
-        </w:rPr>
-      </w:pPr>
-      <w:r>
-        <w:rPr>
-          <w:sz w:val="24"/>
-          <w:szCs w:val="24"/>
-        </w:rPr>
-        <w:lastRenderedPageBreak/>
         <w:t>The Container should be placed in a Feature that has its own children.</w:t>
       </w:r>
     </w:p>
@@ -3121,6 +3264,7 @@
         <w:rPr>
           <w:b/>
           <w:bCs/>
+          <w:color w:val="FFC000"/>
           <w:sz w:val="24"/>
           <w:szCs w:val="24"/>
           <w:u w:val="single"/>
@@ -3130,6 +3274,7 @@
         <w:rPr>
           <w:b/>
           <w:bCs/>
+          <w:color w:val="FFC000"/>
           <w:sz w:val="24"/>
           <w:szCs w:val="24"/>
           <w:u w:val="single"/>
@@ -3148,6 +3293,7 @@
         <w:rPr>
           <w:b/>
           <w:bCs/>
+          <w:color w:val="FFC000"/>
           <w:sz w:val="24"/>
           <w:szCs w:val="24"/>
           <w:u w:val="single"/>
@@ -3155,6 +3301,7 @@
       </w:pPr>
       <w:r>
         <w:rPr>
+          <w:color w:val="FFC000"/>
           <w:sz w:val="24"/>
           <w:szCs w:val="24"/>
         </w:rPr>
@@ -3165,6 +3312,7 @@
         <w:rPr>
           <w:b/>
           <w:bCs/>
+          <w:color w:val="FFC000"/>
           <w:sz w:val="24"/>
           <w:szCs w:val="24"/>
         </w:rPr>
@@ -3175,6 +3323,7 @@
         <w:rPr>
           <w:b/>
           <w:bCs/>
+          <w:color w:val="FFC000"/>
           <w:sz w:val="24"/>
           <w:szCs w:val="24"/>
         </w:rPr>
@@ -3182,6 +3331,7 @@
       </w:r>
       <w:r>
         <w:rPr>
+          <w:color w:val="FFC000"/>
           <w:sz w:val="24"/>
           <w:szCs w:val="24"/>
         </w:rPr>
@@ -3189,6 +3339,7 @@
       </w:r>
       <w:r>
         <w:rPr>
+          <w:color w:val="FFC000"/>
           <w:sz w:val="24"/>
           <w:szCs w:val="24"/>
         </w:rPr>
@@ -3206,6 +3357,7 @@
         <w:rPr>
           <w:b/>
           <w:bCs/>
+          <w:color w:val="FFC000"/>
           <w:sz w:val="24"/>
           <w:szCs w:val="24"/>
           <w:u w:val="single"/>
@@ -3213,6 +3365,7 @@
       </w:pPr>
       <w:r>
         <w:rPr>
+          <w:color w:val="FFC000"/>
           <w:sz w:val="24"/>
           <w:szCs w:val="24"/>
         </w:rPr>
@@ -3874,12 +4027,14 @@
         </w:numPr>
         <w:bidi w:val="0"/>
         <w:rPr>
-          <w:sz w:val="24"/>
-          <w:szCs w:val="24"/>
-        </w:rPr>
-      </w:pPr>
-      <w:r>
-        <w:rPr>
+          <w:color w:val="FFC000"/>
+          <w:sz w:val="24"/>
+          <w:szCs w:val="24"/>
+        </w:rPr>
+      </w:pPr>
+      <w:r>
+        <w:rPr>
+          <w:color w:val="FFC000"/>
           <w:sz w:val="24"/>
           <w:szCs w:val="24"/>
         </w:rPr>
@@ -3887,6 +4042,7 @@
       </w:r>
       <w:r>
         <w:rPr>
+          <w:color w:val="FFC000"/>
           <w:sz w:val="24"/>
           <w:szCs w:val="24"/>
         </w:rPr>
@@ -4028,16 +4184,7 @@
           <w:sz w:val="24"/>
           <w:szCs w:val="24"/>
         </w:rPr>
-        <w:t>Define the FTV flow including the deb</w:t>
-      </w:r>
-      <w:bookmarkStart w:id="0" w:name="_GoBack"/>
-      <w:bookmarkEnd w:id="0"/>
-      <w:r>
-        <w:rPr>
-          <w:sz w:val="24"/>
-          <w:szCs w:val="24"/>
-        </w:rPr>
-        <w:t>ugging steps.</w:t>
+        <w:t>Define the FTV flow including the debugging steps.</w:t>
       </w:r>
     </w:p>
     <w:p>

</xml_diff>

<commit_message>
FileReade has been fully created. It is able to replace classes and their parents. It is also able to filter classes.
</commit_message>
<xml_diff>
--- a/Documents/FTV Architecture Notes.docx
+++ b/Documents/FTV Architecture Notes.docx
@@ -80,6 +80,29 @@
         </w:numPr>
         <w:bidi w:val="0"/>
         <w:rPr>
+          <w:color w:val="FFC000"/>
+          <w:sz w:val="24"/>
+          <w:szCs w:val="24"/>
+        </w:rPr>
+      </w:pPr>
+      <w:r>
+        <w:rPr>
+          <w:color w:val="FFC000"/>
+          <w:sz w:val="24"/>
+          <w:szCs w:val="24"/>
+        </w:rPr>
+        <w:t>Create a bot that generates all of the dynamic objects using python's built-in objects.</w:t>
+      </w:r>
+    </w:p>
+    <w:p>
+      <w:pPr>
+        <w:pStyle w:val="a3"/>
+        <w:numPr>
+          <w:ilvl w:val="2"/>
+          <w:numId w:val="1"/>
+        </w:numPr>
+        <w:bidi w:val="0"/>
+        <w:rPr>
           <w:color w:val="00B050"/>
           <w:sz w:val="24"/>
           <w:szCs w:val="24"/>
@@ -489,6 +512,47 @@
         <w:t>IntMod</w:t>
       </w:r>
       <w:proofErr w:type="spellEnd"/>
+      <w:r>
+        <w:rPr>
+          <w:sz w:val="24"/>
+          <w:szCs w:val="24"/>
+        </w:rPr>
+        <w:t xml:space="preserve"> </w:t>
+      </w:r>
+      <w:r>
+        <w:rPr>
+          <w:sz w:val="24"/>
+          <w:szCs w:val="24"/>
+        </w:rPr>
+        <w:t>(</w:t>
+      </w:r>
+      <w:proofErr w:type="spellStart"/>
+      <w:r>
+        <w:rPr>
+          <w:b/>
+          <w:bCs/>
+          <w:sz w:val="24"/>
+          <w:szCs w:val="24"/>
+        </w:rPr>
+        <w:t>Dy</w:t>
+      </w:r>
+      <w:r>
+        <w:rPr>
+          <w:b/>
+          <w:bCs/>
+          <w:sz w:val="24"/>
+          <w:szCs w:val="24"/>
+        </w:rPr>
+        <w:t>IntMod</w:t>
+      </w:r>
+      <w:proofErr w:type="spellEnd"/>
+      <w:r>
+        <w:rPr>
+          <w:sz w:val="24"/>
+          <w:szCs w:val="24"/>
+        </w:rPr>
+        <w:t>)</w:t>
+      </w:r>
     </w:p>
     <w:p>
       <w:pPr>
@@ -516,18 +580,59 @@
           <w:sz w:val="24"/>
           <w:szCs w:val="24"/>
         </w:rPr>
-        <w:t>Int</w:t>
-      </w:r>
-      <w:r>
-        <w:rPr>
-          <w:sz w:val="24"/>
-          <w:szCs w:val="24"/>
-        </w:rPr>
         <w:t>Float</w:t>
+      </w:r>
+      <w:r>
+        <w:rPr>
+          <w:sz w:val="24"/>
+          <w:szCs w:val="24"/>
+        </w:rPr>
+        <w:t>Mod</w:t>
+      </w:r>
+      <w:proofErr w:type="spellEnd"/>
+      <w:r>
+        <w:rPr>
+          <w:sz w:val="24"/>
+          <w:szCs w:val="24"/>
+        </w:rPr>
+        <w:t xml:space="preserve"> </w:t>
+      </w:r>
+      <w:r>
+        <w:rPr>
+          <w:sz w:val="24"/>
+          <w:szCs w:val="24"/>
+        </w:rPr>
+        <w:t>(</w:t>
+      </w:r>
+      <w:proofErr w:type="spellStart"/>
+      <w:r>
+        <w:rPr>
+          <w:b/>
+          <w:bCs/>
+          <w:sz w:val="24"/>
+          <w:szCs w:val="24"/>
+        </w:rPr>
+        <w:t>Dy</w:t>
+      </w:r>
+      <w:r>
+        <w:rPr>
+          <w:b/>
+          <w:bCs/>
+          <w:sz w:val="24"/>
+          <w:szCs w:val="24"/>
+        </w:rPr>
+        <w:t>FloatMod</w:t>
       </w:r>
       <w:bookmarkStart w:id="0" w:name="_GoBack"/>
       <w:bookmarkEnd w:id="0"/>
       <w:proofErr w:type="spellEnd"/>
+      <w:r>
+        <w:rPr>
+          <w:sz w:val="24"/>
+          <w:szCs w:val="24"/>
+        </w:rPr>
+        <w:t>)</w:t>
+      </w:r>
     </w:p>
     <w:p>
       <w:pPr>
@@ -1125,6 +1230,7 @@
           <w:sz w:val="24"/>
           <w:szCs w:val="24"/>
         </w:rPr>
+        <w:lastRenderedPageBreak/>
         <w:t>Dynamic Module</w:t>
       </w:r>
     </w:p>
@@ -1208,7 +1314,6 @@
           <w:sz w:val="24"/>
           <w:szCs w:val="24"/>
         </w:rPr>
-        <w:lastRenderedPageBreak/>
         <w:t>Container</w:t>
       </w:r>
       <w:r>
@@ -2258,7 +2363,15 @@
           <w:sz w:val="24"/>
           <w:szCs w:val="24"/>
         </w:rPr>
-        <w:t>You can use the built in LOADED_FEATURES object to trigger actions related the loading process of the features. In addition, you can also override the existing triggers to control the loading timing manually.</w:t>
+        <w:t xml:space="preserve">You can use the built in LOADED_FEATURES object to trigger actions related the loading process of the </w:t>
+      </w:r>
+      <w:r>
+        <w:rPr>
+          <w:sz w:val="24"/>
+          <w:szCs w:val="24"/>
+        </w:rPr>
+        <w:lastRenderedPageBreak/>
+        <w:t>features. In addition, you can also override the existing triggers to control the loading timing manually.</w:t>
       </w:r>
     </w:p>
     <w:p>
@@ -2279,473 +2392,775 @@
           <w:sz w:val="24"/>
           <w:szCs w:val="24"/>
         </w:rPr>
+        <w:t>Provide decorations for the functions according to their use. If the</w:t>
+      </w:r>
+      <w:r>
+        <w:rPr>
+          <w:sz w:val="24"/>
+          <w:szCs w:val="24"/>
+        </w:rPr>
+        <w:t>y are</w:t>
+      </w:r>
+      <w:r>
+        <w:rPr>
+          <w:sz w:val="24"/>
+          <w:szCs w:val="24"/>
+        </w:rPr>
+        <w:t xml:space="preserve"> relate</w:t>
+      </w:r>
+      <w:r>
+        <w:rPr>
+          <w:sz w:val="24"/>
+          <w:szCs w:val="24"/>
+        </w:rPr>
+        <w:t>d</w:t>
+      </w:r>
+      <w:r>
+        <w:rPr>
+          <w:sz w:val="24"/>
+          <w:szCs w:val="24"/>
+        </w:rPr>
+        <w:t xml:space="preserve"> to UI or not and so on…</w:t>
+      </w:r>
+    </w:p>
+    <w:p>
+      <w:pPr>
+        <w:pStyle w:val="a3"/>
+        <w:numPr>
+          <w:ilvl w:val="1"/>
+          <w:numId w:val="1"/>
+        </w:numPr>
+        <w:bidi w:val="0"/>
+        <w:rPr>
+          <w:sz w:val="24"/>
+          <w:szCs w:val="24"/>
+        </w:rPr>
+      </w:pPr>
+      <w:r>
+        <w:rPr>
+          <w:sz w:val="24"/>
+          <w:szCs w:val="24"/>
+        </w:rPr>
+        <w:t xml:space="preserve">Enable override loading </w:t>
+      </w:r>
+      <w:r>
+        <w:rPr>
+          <w:sz w:val="24"/>
+          <w:szCs w:val="24"/>
+        </w:rPr>
+        <w:t>F</w:t>
+      </w:r>
+      <w:r>
+        <w:rPr>
+          <w:sz w:val="24"/>
+          <w:szCs w:val="24"/>
+        </w:rPr>
+        <w:t xml:space="preserve">eature if the new </w:t>
+      </w:r>
+      <w:r>
+        <w:rPr>
+          <w:sz w:val="24"/>
+          <w:szCs w:val="24"/>
+        </w:rPr>
+        <w:t>F</w:t>
+      </w:r>
+      <w:r>
+        <w:rPr>
+          <w:sz w:val="24"/>
+          <w:szCs w:val="24"/>
+        </w:rPr>
+        <w:t xml:space="preserve">eature </w:t>
+      </w:r>
+      <w:r>
+        <w:rPr>
+          <w:sz w:val="24"/>
+          <w:szCs w:val="24"/>
+        </w:rPr>
+        <w:t>inherits</w:t>
+      </w:r>
+      <w:r>
+        <w:rPr>
+          <w:sz w:val="24"/>
+          <w:szCs w:val="24"/>
+        </w:rPr>
+        <w:t xml:space="preserve"> from the previous one.</w:t>
+      </w:r>
+    </w:p>
+    <w:p>
+      <w:pPr>
+        <w:pStyle w:val="a3"/>
+        <w:numPr>
+          <w:ilvl w:val="0"/>
+          <w:numId w:val="1"/>
+        </w:numPr>
+        <w:bidi w:val="0"/>
+        <w:rPr>
+          <w:b/>
+          <w:bCs/>
+          <w:sz w:val="24"/>
+          <w:szCs w:val="24"/>
+        </w:rPr>
+      </w:pPr>
+      <w:r>
+        <w:rPr>
+          <w:b/>
+          <w:bCs/>
+          <w:sz w:val="24"/>
+          <w:szCs w:val="24"/>
+        </w:rPr>
+        <w:t>App</w:t>
+      </w:r>
+    </w:p>
+    <w:p>
+      <w:pPr>
+        <w:pStyle w:val="a3"/>
+        <w:numPr>
+          <w:ilvl w:val="1"/>
+          <w:numId w:val="1"/>
+        </w:numPr>
+        <w:bidi w:val="0"/>
+        <w:rPr>
+          <w:sz w:val="24"/>
+          <w:szCs w:val="24"/>
+        </w:rPr>
+      </w:pPr>
+      <w:r>
+        <w:rPr>
+          <w:sz w:val="24"/>
+          <w:szCs w:val="24"/>
+        </w:rPr>
+        <w:t>Same as the UI App except the UI related operations.</w:t>
+      </w:r>
+    </w:p>
+    <w:p>
+      <w:pPr>
+        <w:pStyle w:val="a3"/>
+        <w:numPr>
+          <w:ilvl w:val="0"/>
+          <w:numId w:val="1"/>
+        </w:numPr>
+        <w:bidi w:val="0"/>
+        <w:rPr>
+          <w:b/>
+          <w:bCs/>
+          <w:sz w:val="24"/>
+          <w:szCs w:val="24"/>
+        </w:rPr>
+      </w:pPr>
+      <w:r>
+        <w:rPr>
+          <w:b/>
+          <w:bCs/>
+          <w:sz w:val="24"/>
+          <w:szCs w:val="24"/>
+        </w:rPr>
+        <w:t>UI App</w:t>
+      </w:r>
+    </w:p>
+    <w:p>
+      <w:pPr>
+        <w:pStyle w:val="a3"/>
+        <w:numPr>
+          <w:ilvl w:val="1"/>
+          <w:numId w:val="1"/>
+        </w:numPr>
+        <w:bidi w:val="0"/>
+        <w:rPr>
+          <w:sz w:val="24"/>
+          <w:szCs w:val="24"/>
+        </w:rPr>
+      </w:pPr>
+      <w:r>
+        <w:rPr>
+          <w:sz w:val="24"/>
+          <w:szCs w:val="24"/>
+        </w:rPr>
+        <w:t>The module is the main file of the application and it must be the first to be executed.</w:t>
+      </w:r>
+    </w:p>
+    <w:p>
+      <w:pPr>
+        <w:pStyle w:val="a3"/>
+        <w:numPr>
+          <w:ilvl w:val="1"/>
+          <w:numId w:val="1"/>
+        </w:numPr>
+        <w:bidi w:val="0"/>
+        <w:rPr>
+          <w:sz w:val="24"/>
+          <w:szCs w:val="24"/>
+        </w:rPr>
+      </w:pPr>
+      <w:r>
+        <w:rPr>
+          <w:sz w:val="24"/>
+          <w:szCs w:val="24"/>
+        </w:rPr>
+        <w:t>This module is an expansion of the Feature module and must be used in order to compile the program as an application.</w:t>
+      </w:r>
+    </w:p>
+    <w:p>
+      <w:pPr>
+        <w:pStyle w:val="a3"/>
+        <w:numPr>
+          <w:ilvl w:val="0"/>
+          <w:numId w:val="1"/>
+        </w:numPr>
+        <w:bidi w:val="0"/>
+        <w:rPr>
+          <w:b/>
+          <w:bCs/>
+          <w:sz w:val="24"/>
+          <w:szCs w:val="24"/>
+        </w:rPr>
+      </w:pPr>
+      <w:r>
+        <w:rPr>
+          <w:b/>
+          <w:bCs/>
+          <w:sz w:val="24"/>
+          <w:szCs w:val="24"/>
+        </w:rPr>
+        <w:t>Plugin</w:t>
+      </w:r>
+    </w:p>
+    <w:p>
+      <w:pPr>
+        <w:pStyle w:val="a3"/>
+        <w:numPr>
+          <w:ilvl w:val="1"/>
+          <w:numId w:val="1"/>
+        </w:numPr>
+        <w:bidi w:val="0"/>
+        <w:rPr>
+          <w:sz w:val="24"/>
+          <w:szCs w:val="24"/>
+        </w:rPr>
+      </w:pPr>
+      <w:r>
+        <w:rPr>
+          <w:sz w:val="24"/>
+          <w:szCs w:val="24"/>
+        </w:rPr>
+        <w:t>Must use the specific App API</w:t>
+      </w:r>
+      <w:r>
+        <w:rPr>
+          <w:sz w:val="24"/>
+          <w:szCs w:val="24"/>
+        </w:rPr>
+        <w:t xml:space="preserve"> Package</w:t>
+      </w:r>
+      <w:r>
+        <w:rPr>
+          <w:sz w:val="24"/>
+          <w:szCs w:val="24"/>
+        </w:rPr>
+        <w:t xml:space="preserve"> in order to use its functionality.</w:t>
+      </w:r>
+    </w:p>
+    <w:p>
+      <w:pPr>
+        <w:pStyle w:val="a3"/>
+        <w:numPr>
+          <w:ilvl w:val="1"/>
+          <w:numId w:val="1"/>
+        </w:numPr>
+        <w:bidi w:val="0"/>
+        <w:rPr>
+          <w:sz w:val="24"/>
+          <w:szCs w:val="24"/>
+        </w:rPr>
+      </w:pPr>
+      <w:r>
+        <w:rPr>
+          <w:sz w:val="24"/>
+          <w:szCs w:val="24"/>
+        </w:rPr>
+        <w:t>The App must provide a Plugin object which has the relevant connections to the compatible containers.</w:t>
+      </w:r>
+    </w:p>
+    <w:p>
+      <w:pPr>
+        <w:pStyle w:val="a3"/>
+        <w:numPr>
+          <w:ilvl w:val="0"/>
+          <w:numId w:val="1"/>
+        </w:numPr>
+        <w:bidi w:val="0"/>
+        <w:rPr>
+          <w:b/>
+          <w:bCs/>
+          <w:sz w:val="24"/>
+          <w:szCs w:val="24"/>
+        </w:rPr>
+      </w:pPr>
+      <w:r>
+        <w:rPr>
+          <w:b/>
+          <w:bCs/>
+          <w:sz w:val="24"/>
+          <w:szCs w:val="24"/>
+        </w:rPr>
+        <w:t>Integrated Feature</w:t>
+      </w:r>
+    </w:p>
+    <w:p>
+      <w:pPr>
+        <w:pStyle w:val="a3"/>
+        <w:numPr>
+          <w:ilvl w:val="1"/>
+          <w:numId w:val="1"/>
+        </w:numPr>
+        <w:bidi w:val="0"/>
+        <w:rPr>
+          <w:sz w:val="24"/>
+          <w:szCs w:val="24"/>
+        </w:rPr>
+      </w:pPr>
+      <w:r>
+        <w:rPr>
+          <w:sz w:val="24"/>
+          <w:szCs w:val="24"/>
+        </w:rPr>
+        <w:t>Must include an option to override and attach actions to specific dynamic variables.</w:t>
+      </w:r>
+    </w:p>
+    <w:p>
+      <w:pPr>
+        <w:pStyle w:val="a3"/>
+        <w:numPr>
+          <w:ilvl w:val="1"/>
+          <w:numId w:val="1"/>
+        </w:numPr>
+        <w:bidi w:val="0"/>
+        <w:rPr>
+          <w:sz w:val="24"/>
+          <w:szCs w:val="24"/>
+        </w:rPr>
+      </w:pPr>
+      <w:r>
+        <w:rPr>
+          <w:sz w:val="24"/>
+          <w:szCs w:val="24"/>
+        </w:rPr>
+        <w:t>Maybe write a self-API for the integrated module.</w:t>
+      </w:r>
+    </w:p>
+    <w:p>
+      <w:pPr>
+        <w:pStyle w:val="a3"/>
+        <w:numPr>
+          <w:ilvl w:val="1"/>
+          <w:numId w:val="1"/>
+        </w:numPr>
+        <w:bidi w:val="0"/>
+        <w:rPr>
+          <w:sz w:val="24"/>
+          <w:szCs w:val="24"/>
+        </w:rPr>
+      </w:pPr>
+      <w:r>
+        <w:rPr>
+          <w:sz w:val="24"/>
+          <w:szCs w:val="24"/>
+        </w:rPr>
+        <w:t>Define which methods and variables are read-only and which are also writable.</w:t>
+      </w:r>
+    </w:p>
+    <w:p>
+      <w:pPr>
+        <w:pStyle w:val="a3"/>
+        <w:numPr>
+          <w:ilvl w:val="0"/>
+          <w:numId w:val="1"/>
+        </w:numPr>
+        <w:bidi w:val="0"/>
+        <w:rPr>
+          <w:b/>
+          <w:bCs/>
+          <w:sz w:val="24"/>
+          <w:szCs w:val="24"/>
+        </w:rPr>
+      </w:pPr>
+      <w:r>
+        <w:rPr>
+          <w:b/>
+          <w:bCs/>
+          <w:sz w:val="24"/>
+          <w:szCs w:val="24"/>
+        </w:rPr>
+        <w:t>Integrated App</w:t>
+      </w:r>
+    </w:p>
+    <w:p>
+      <w:pPr>
+        <w:pStyle w:val="a3"/>
+        <w:numPr>
+          <w:ilvl w:val="0"/>
+          <w:numId w:val="1"/>
+        </w:numPr>
+        <w:bidi w:val="0"/>
+        <w:rPr>
+          <w:b/>
+          <w:bCs/>
+          <w:sz w:val="24"/>
+          <w:szCs w:val="24"/>
+        </w:rPr>
+      </w:pPr>
+      <w:r>
+        <w:rPr>
+          <w:b/>
+          <w:bCs/>
+          <w:sz w:val="24"/>
+          <w:szCs w:val="24"/>
+        </w:rPr>
+        <w:t>Managers</w:t>
+      </w:r>
+    </w:p>
+    <w:p>
+      <w:pPr>
+        <w:pStyle w:val="a3"/>
+        <w:numPr>
+          <w:ilvl w:val="1"/>
+          <w:numId w:val="1"/>
+        </w:numPr>
+        <w:bidi w:val="0"/>
+        <w:rPr>
+          <w:sz w:val="24"/>
+          <w:szCs w:val="24"/>
+        </w:rPr>
+      </w:pPr>
+      <w:r>
+        <w:rPr>
+          <w:sz w:val="24"/>
+          <w:szCs w:val="24"/>
+        </w:rPr>
+        <w:t>Variables' Manager</w:t>
+      </w:r>
+    </w:p>
+    <w:p>
+      <w:pPr>
+        <w:pStyle w:val="a3"/>
+        <w:numPr>
+          <w:ilvl w:val="1"/>
+          <w:numId w:val="1"/>
+        </w:numPr>
+        <w:bidi w:val="0"/>
+        <w:rPr>
+          <w:sz w:val="24"/>
+          <w:szCs w:val="24"/>
+        </w:rPr>
+      </w:pPr>
+      <w:r>
+        <w:rPr>
+          <w:sz w:val="24"/>
+          <w:szCs w:val="24"/>
+        </w:rPr>
+        <w:t>Triggers' Manager</w:t>
+      </w:r>
+    </w:p>
+    <w:p>
+      <w:pPr>
+        <w:pStyle w:val="a3"/>
+        <w:numPr>
+          <w:ilvl w:val="2"/>
+          <w:numId w:val="1"/>
+        </w:numPr>
+        <w:bidi w:val="0"/>
+        <w:rPr>
+          <w:sz w:val="24"/>
+          <w:szCs w:val="24"/>
+          <w:rtl/>
+        </w:rPr>
+      </w:pPr>
+      <w:r>
+        <w:rPr>
+          <w:sz w:val="24"/>
+          <w:szCs w:val="24"/>
+        </w:rPr>
+        <w:t>Add trigger must be dynamic</w:t>
+      </w:r>
+    </w:p>
+    <w:p>
+      <w:pPr>
+        <w:pStyle w:val="a3"/>
+        <w:numPr>
+          <w:ilvl w:val="1"/>
+          <w:numId w:val="1"/>
+        </w:numPr>
+        <w:bidi w:val="0"/>
+        <w:rPr>
+          <w:sz w:val="24"/>
+          <w:szCs w:val="24"/>
+          <w:rtl/>
+        </w:rPr>
+      </w:pPr>
+      <w:r>
+        <w:rPr>
+          <w:sz w:val="24"/>
+          <w:szCs w:val="24"/>
+        </w:rPr>
+        <w:t>Features' Manager</w:t>
+      </w:r>
+    </w:p>
+    <w:p>
+      <w:pPr>
+        <w:pStyle w:val="a3"/>
+        <w:numPr>
+          <w:ilvl w:val="1"/>
+          <w:numId w:val="1"/>
+        </w:numPr>
+        <w:bidi w:val="0"/>
+        <w:rPr>
+          <w:sz w:val="24"/>
+          <w:szCs w:val="24"/>
+        </w:rPr>
+      </w:pPr>
+      <w:r>
+        <w:rPr>
+          <w:sz w:val="24"/>
+          <w:szCs w:val="24"/>
+        </w:rPr>
+        <w:t>Log Manager</w:t>
+      </w:r>
+    </w:p>
+    <w:p>
+      <w:pPr>
+        <w:pStyle w:val="a3"/>
+        <w:numPr>
+          <w:ilvl w:val="1"/>
+          <w:numId w:val="1"/>
+        </w:numPr>
+        <w:bidi w:val="0"/>
+        <w:rPr>
+          <w:sz w:val="24"/>
+          <w:szCs w:val="24"/>
+          <w:rtl/>
+        </w:rPr>
+      </w:pPr>
+      <w:r>
+        <w:rPr>
+          <w:sz w:val="24"/>
+          <w:szCs w:val="24"/>
+        </w:rPr>
+        <w:t>UI Manager</w:t>
+      </w:r>
+    </w:p>
+    <w:p>
+      <w:pPr>
+        <w:pStyle w:val="a3"/>
+        <w:numPr>
+          <w:ilvl w:val="1"/>
+          <w:numId w:val="1"/>
+        </w:numPr>
+        <w:bidi w:val="0"/>
+        <w:rPr>
+          <w:sz w:val="24"/>
+          <w:szCs w:val="24"/>
+        </w:rPr>
+      </w:pPr>
+      <w:r>
+        <w:rPr>
+          <w:sz w:val="24"/>
+          <w:szCs w:val="24"/>
+        </w:rPr>
+        <w:t>Execution Manager</w:t>
+      </w:r>
+    </w:p>
+    <w:p>
+      <w:pPr>
+        <w:pStyle w:val="a3"/>
+        <w:numPr>
+          <w:ilvl w:val="2"/>
+          <w:numId w:val="1"/>
+        </w:numPr>
+        <w:bidi w:val="0"/>
+        <w:rPr>
+          <w:sz w:val="24"/>
+          <w:szCs w:val="24"/>
+        </w:rPr>
+      </w:pPr>
+      <w:r>
+        <w:rPr>
+          <w:sz w:val="24"/>
+          <w:szCs w:val="24"/>
+        </w:rPr>
+        <w:t>The flow must take in consideration that threads and processes are in use.</w:t>
+      </w:r>
+    </w:p>
+    <w:p>
+      <w:pPr>
+        <w:pStyle w:val="a3"/>
+        <w:numPr>
+          <w:ilvl w:val="2"/>
+          <w:numId w:val="1"/>
+        </w:numPr>
+        <w:bidi w:val="0"/>
+        <w:rPr>
+          <w:sz w:val="24"/>
+          <w:szCs w:val="24"/>
+        </w:rPr>
+      </w:pPr>
+      <w:r>
+        <w:rPr>
+          <w:sz w:val="24"/>
+          <w:szCs w:val="24"/>
+        </w:rPr>
+        <w:t>Enable dynamic assigning</w:t>
+      </w:r>
+      <w:r>
+        <w:rPr>
+          <w:sz w:val="24"/>
+          <w:szCs w:val="24"/>
+        </w:rPr>
+        <w:t xml:space="preserve"> and reassigning both</w:t>
+      </w:r>
+      <w:r>
+        <w:rPr>
+          <w:sz w:val="24"/>
+          <w:szCs w:val="24"/>
+        </w:rPr>
+        <w:t xml:space="preserve"> </w:t>
+      </w:r>
+      <w:r>
+        <w:rPr>
+          <w:sz w:val="24"/>
+          <w:szCs w:val="24"/>
+        </w:rPr>
+        <w:t>actions</w:t>
+      </w:r>
+      <w:r>
+        <w:rPr>
+          <w:sz w:val="24"/>
+          <w:szCs w:val="24"/>
+        </w:rPr>
+        <w:t xml:space="preserve"> and features to a thread.</w:t>
+      </w:r>
+    </w:p>
+    <w:p>
+      <w:pPr>
+        <w:pStyle w:val="a3"/>
+        <w:numPr>
+          <w:ilvl w:val="2"/>
+          <w:numId w:val="1"/>
+        </w:numPr>
+        <w:bidi w:val="0"/>
+        <w:rPr>
+          <w:sz w:val="24"/>
+          <w:szCs w:val="24"/>
+        </w:rPr>
+      </w:pPr>
+      <w:r>
+        <w:rPr>
+          <w:sz w:val="24"/>
+          <w:szCs w:val="24"/>
+        </w:rPr>
+        <w:t>Enable dynamic creation and deletion of a thread.</w:t>
+      </w:r>
+    </w:p>
+    <w:p>
+      <w:pPr>
+        <w:pStyle w:val="a3"/>
+        <w:numPr>
+          <w:ilvl w:val="2"/>
+          <w:numId w:val="1"/>
+        </w:numPr>
+        <w:bidi w:val="0"/>
+        <w:rPr>
+          <w:sz w:val="24"/>
+          <w:szCs w:val="24"/>
+        </w:rPr>
+      </w:pPr>
+      <w:r>
+        <w:rPr>
+          <w:sz w:val="24"/>
+          <w:szCs w:val="24"/>
+        </w:rPr>
+        <w:t xml:space="preserve">Enable </w:t>
+      </w:r>
+      <w:r>
+        <w:rPr>
+          <w:sz w:val="24"/>
+          <w:szCs w:val="24"/>
+        </w:rPr>
+        <w:t>assigning a child feature thread to its parent thread.</w:t>
+      </w:r>
+    </w:p>
+    <w:p>
+      <w:pPr>
+        <w:pStyle w:val="a3"/>
+        <w:numPr>
+          <w:ilvl w:val="0"/>
+          <w:numId w:val="1"/>
+        </w:numPr>
+        <w:bidi w:val="0"/>
+        <w:rPr>
+          <w:b/>
+          <w:bCs/>
+          <w:sz w:val="24"/>
+          <w:szCs w:val="24"/>
+        </w:rPr>
+      </w:pPr>
+      <w:r>
+        <w:rPr>
+          <w:b/>
+          <w:bCs/>
+          <w:sz w:val="24"/>
+          <w:szCs w:val="24"/>
+        </w:rPr>
+        <w:t>Thread</w:t>
+      </w:r>
+    </w:p>
+    <w:p>
+      <w:pPr>
+        <w:pStyle w:val="a3"/>
+        <w:numPr>
+          <w:ilvl w:val="1"/>
+          <w:numId w:val="1"/>
+        </w:numPr>
+        <w:bidi w:val="0"/>
+        <w:rPr>
+          <w:b/>
+          <w:bCs/>
+          <w:sz w:val="24"/>
+          <w:szCs w:val="24"/>
+        </w:rPr>
+      </w:pPr>
+      <w:r>
+        <w:rPr>
+          <w:sz w:val="24"/>
+          <w:szCs w:val="24"/>
+        </w:rPr>
+        <w:t>This is a dynamic object. It means that it is possible to attach triggers to special events from the behavior of the triggers.</w:t>
+      </w:r>
+    </w:p>
+    <w:p>
+      <w:pPr>
+        <w:pStyle w:val="a3"/>
+        <w:numPr>
+          <w:ilvl w:val="1"/>
+          <w:numId w:val="1"/>
+        </w:numPr>
+        <w:bidi w:val="0"/>
+        <w:rPr>
+          <w:b/>
+          <w:bCs/>
+          <w:sz w:val="24"/>
+          <w:szCs w:val="24"/>
+          <w:u w:val="single"/>
+        </w:rPr>
+      </w:pPr>
+      <w:r>
+        <w:rPr>
+          <w:b/>
+          <w:bCs/>
+          <w:sz w:val="24"/>
+          <w:szCs w:val="24"/>
+          <w:u w:val="single"/>
+        </w:rPr>
         <w:lastRenderedPageBreak/>
-        <w:t>Provide decorations for the functions according to their use. If the</w:t>
-      </w:r>
-      <w:r>
-        <w:rPr>
-          <w:sz w:val="24"/>
-          <w:szCs w:val="24"/>
-        </w:rPr>
-        <w:t>y are</w:t>
-      </w:r>
-      <w:r>
-        <w:rPr>
-          <w:sz w:val="24"/>
-          <w:szCs w:val="24"/>
-        </w:rPr>
-        <w:t xml:space="preserve"> relate</w:t>
-      </w:r>
-      <w:r>
-        <w:rPr>
-          <w:sz w:val="24"/>
-          <w:szCs w:val="24"/>
-        </w:rPr>
-        <w:t>d</w:t>
-      </w:r>
-      <w:r>
-        <w:rPr>
-          <w:sz w:val="24"/>
-          <w:szCs w:val="24"/>
-        </w:rPr>
-        <w:t xml:space="preserve"> to UI or not and so on…</w:t>
-      </w:r>
-    </w:p>
-    <w:p>
-      <w:pPr>
-        <w:pStyle w:val="a3"/>
-        <w:numPr>
-          <w:ilvl w:val="1"/>
-          <w:numId w:val="1"/>
-        </w:numPr>
-        <w:bidi w:val="0"/>
-        <w:rPr>
-          <w:sz w:val="24"/>
-          <w:szCs w:val="24"/>
-        </w:rPr>
-      </w:pPr>
-      <w:r>
-        <w:rPr>
-          <w:sz w:val="24"/>
-          <w:szCs w:val="24"/>
-        </w:rPr>
-        <w:t xml:space="preserve">Enable override loading </w:t>
-      </w:r>
-      <w:r>
-        <w:rPr>
-          <w:sz w:val="24"/>
-          <w:szCs w:val="24"/>
-        </w:rPr>
-        <w:t>F</w:t>
-      </w:r>
-      <w:r>
-        <w:rPr>
-          <w:sz w:val="24"/>
-          <w:szCs w:val="24"/>
-        </w:rPr>
-        <w:t xml:space="preserve">eature if the new </w:t>
-      </w:r>
-      <w:r>
-        <w:rPr>
-          <w:sz w:val="24"/>
-          <w:szCs w:val="24"/>
-        </w:rPr>
-        <w:t>F</w:t>
-      </w:r>
-      <w:r>
-        <w:rPr>
-          <w:sz w:val="24"/>
-          <w:szCs w:val="24"/>
-        </w:rPr>
-        <w:t xml:space="preserve">eature </w:t>
-      </w:r>
-      <w:r>
-        <w:rPr>
-          <w:sz w:val="24"/>
-          <w:szCs w:val="24"/>
-        </w:rPr>
-        <w:t>inherits</w:t>
-      </w:r>
-      <w:r>
-        <w:rPr>
-          <w:sz w:val="24"/>
-          <w:szCs w:val="24"/>
-        </w:rPr>
-        <w:t xml:space="preserve"> from the previous one.</w:t>
-      </w:r>
-    </w:p>
-    <w:p>
-      <w:pPr>
-        <w:pStyle w:val="a3"/>
-        <w:numPr>
-          <w:ilvl w:val="0"/>
-          <w:numId w:val="1"/>
-        </w:numPr>
-        <w:bidi w:val="0"/>
-        <w:rPr>
-          <w:b/>
-          <w:bCs/>
-          <w:sz w:val="24"/>
-          <w:szCs w:val="24"/>
-        </w:rPr>
-      </w:pPr>
-      <w:r>
-        <w:rPr>
-          <w:b/>
-          <w:bCs/>
-          <w:sz w:val="24"/>
-          <w:szCs w:val="24"/>
-        </w:rPr>
-        <w:t>App</w:t>
-      </w:r>
-    </w:p>
-    <w:p>
-      <w:pPr>
-        <w:pStyle w:val="a3"/>
-        <w:numPr>
-          <w:ilvl w:val="1"/>
-          <w:numId w:val="1"/>
-        </w:numPr>
-        <w:bidi w:val="0"/>
-        <w:rPr>
-          <w:sz w:val="24"/>
-          <w:szCs w:val="24"/>
-        </w:rPr>
-      </w:pPr>
-      <w:r>
-        <w:rPr>
-          <w:sz w:val="24"/>
-          <w:szCs w:val="24"/>
-        </w:rPr>
-        <w:t>Same as the UI App except the UI related operations.</w:t>
-      </w:r>
-    </w:p>
-    <w:p>
-      <w:pPr>
-        <w:pStyle w:val="a3"/>
-        <w:numPr>
-          <w:ilvl w:val="0"/>
-          <w:numId w:val="1"/>
-        </w:numPr>
-        <w:bidi w:val="0"/>
-        <w:rPr>
-          <w:b/>
-          <w:bCs/>
-          <w:sz w:val="24"/>
-          <w:szCs w:val="24"/>
-        </w:rPr>
-      </w:pPr>
-      <w:r>
-        <w:rPr>
-          <w:b/>
-          <w:bCs/>
-          <w:sz w:val="24"/>
-          <w:szCs w:val="24"/>
-        </w:rPr>
-        <w:t>UI App</w:t>
-      </w:r>
-    </w:p>
-    <w:p>
-      <w:pPr>
-        <w:pStyle w:val="a3"/>
-        <w:numPr>
-          <w:ilvl w:val="1"/>
-          <w:numId w:val="1"/>
-        </w:numPr>
-        <w:bidi w:val="0"/>
-        <w:rPr>
-          <w:sz w:val="24"/>
-          <w:szCs w:val="24"/>
-        </w:rPr>
-      </w:pPr>
-      <w:r>
-        <w:rPr>
-          <w:sz w:val="24"/>
-          <w:szCs w:val="24"/>
-        </w:rPr>
-        <w:t>The module is the main file of the application and it must be the first to be executed.</w:t>
-      </w:r>
-    </w:p>
-    <w:p>
-      <w:pPr>
-        <w:pStyle w:val="a3"/>
-        <w:numPr>
-          <w:ilvl w:val="1"/>
-          <w:numId w:val="1"/>
-        </w:numPr>
-        <w:bidi w:val="0"/>
-        <w:rPr>
-          <w:sz w:val="24"/>
-          <w:szCs w:val="24"/>
-        </w:rPr>
-      </w:pPr>
-      <w:r>
-        <w:rPr>
-          <w:sz w:val="24"/>
-          <w:szCs w:val="24"/>
-        </w:rPr>
-        <w:t>This module is an expansion of the Feature module and must be used in order to compile the program as an application.</w:t>
-      </w:r>
-    </w:p>
-    <w:p>
-      <w:pPr>
-        <w:pStyle w:val="a3"/>
-        <w:numPr>
-          <w:ilvl w:val="0"/>
-          <w:numId w:val="1"/>
-        </w:numPr>
-        <w:bidi w:val="0"/>
-        <w:rPr>
-          <w:b/>
-          <w:bCs/>
-          <w:sz w:val="24"/>
-          <w:szCs w:val="24"/>
-        </w:rPr>
-      </w:pPr>
-      <w:r>
-        <w:rPr>
-          <w:b/>
-          <w:bCs/>
-          <w:sz w:val="24"/>
-          <w:szCs w:val="24"/>
-        </w:rPr>
-        <w:t>Plugin</w:t>
-      </w:r>
-    </w:p>
-    <w:p>
-      <w:pPr>
-        <w:pStyle w:val="a3"/>
-        <w:numPr>
-          <w:ilvl w:val="1"/>
-          <w:numId w:val="1"/>
-        </w:numPr>
-        <w:bidi w:val="0"/>
-        <w:rPr>
-          <w:sz w:val="24"/>
-          <w:szCs w:val="24"/>
-        </w:rPr>
-      </w:pPr>
-      <w:r>
-        <w:rPr>
-          <w:sz w:val="24"/>
-          <w:szCs w:val="24"/>
-        </w:rPr>
-        <w:t>Must use the specific App API</w:t>
-      </w:r>
-      <w:r>
-        <w:rPr>
-          <w:sz w:val="24"/>
-          <w:szCs w:val="24"/>
-        </w:rPr>
-        <w:t xml:space="preserve"> Package</w:t>
-      </w:r>
-      <w:r>
-        <w:rPr>
-          <w:sz w:val="24"/>
-          <w:szCs w:val="24"/>
-        </w:rPr>
-        <w:t xml:space="preserve"> in order to use its functionality.</w:t>
-      </w:r>
-    </w:p>
-    <w:p>
-      <w:pPr>
-        <w:pStyle w:val="a3"/>
-        <w:numPr>
-          <w:ilvl w:val="1"/>
-          <w:numId w:val="1"/>
-        </w:numPr>
-        <w:bidi w:val="0"/>
-        <w:rPr>
-          <w:sz w:val="24"/>
-          <w:szCs w:val="24"/>
-        </w:rPr>
-      </w:pPr>
-      <w:r>
-        <w:rPr>
-          <w:sz w:val="24"/>
-          <w:szCs w:val="24"/>
-        </w:rPr>
-        <w:t>The App must provide a Plugin object which has the relevant connections to the compatible containers.</w:t>
-      </w:r>
-    </w:p>
-    <w:p>
-      <w:pPr>
-        <w:pStyle w:val="a3"/>
-        <w:numPr>
-          <w:ilvl w:val="0"/>
-          <w:numId w:val="1"/>
-        </w:numPr>
-        <w:bidi w:val="0"/>
-        <w:rPr>
-          <w:b/>
-          <w:bCs/>
-          <w:sz w:val="24"/>
-          <w:szCs w:val="24"/>
-        </w:rPr>
-      </w:pPr>
-      <w:r>
-        <w:rPr>
-          <w:b/>
-          <w:bCs/>
-          <w:sz w:val="24"/>
-          <w:szCs w:val="24"/>
-        </w:rPr>
-        <w:t>Integrated Feature</w:t>
-      </w:r>
-    </w:p>
-    <w:p>
-      <w:pPr>
-        <w:pStyle w:val="a3"/>
-        <w:numPr>
-          <w:ilvl w:val="1"/>
-          <w:numId w:val="1"/>
-        </w:numPr>
-        <w:bidi w:val="0"/>
-        <w:rPr>
-          <w:sz w:val="24"/>
-          <w:szCs w:val="24"/>
-        </w:rPr>
-      </w:pPr>
-      <w:r>
-        <w:rPr>
-          <w:sz w:val="24"/>
-          <w:szCs w:val="24"/>
-        </w:rPr>
-        <w:t>Must include an option to override and attach actions to specific dynamic variables.</w:t>
-      </w:r>
-    </w:p>
-    <w:p>
-      <w:pPr>
-        <w:pStyle w:val="a3"/>
-        <w:numPr>
-          <w:ilvl w:val="1"/>
-          <w:numId w:val="1"/>
-        </w:numPr>
-        <w:bidi w:val="0"/>
-        <w:rPr>
-          <w:sz w:val="24"/>
-          <w:szCs w:val="24"/>
-        </w:rPr>
-      </w:pPr>
-      <w:r>
-        <w:rPr>
-          <w:sz w:val="24"/>
-          <w:szCs w:val="24"/>
-        </w:rPr>
-        <w:t>Maybe write a self-API for the integrated module.</w:t>
-      </w:r>
-    </w:p>
-    <w:p>
-      <w:pPr>
-        <w:pStyle w:val="a3"/>
-        <w:numPr>
-          <w:ilvl w:val="1"/>
-          <w:numId w:val="1"/>
-        </w:numPr>
-        <w:bidi w:val="0"/>
-        <w:rPr>
-          <w:sz w:val="24"/>
-          <w:szCs w:val="24"/>
-        </w:rPr>
-      </w:pPr>
-      <w:r>
-        <w:rPr>
-          <w:sz w:val="24"/>
-          <w:szCs w:val="24"/>
-        </w:rPr>
-        <w:t>Define which methods and variables are read-only and which are also writable.</w:t>
-      </w:r>
-    </w:p>
-    <w:p>
-      <w:pPr>
-        <w:pStyle w:val="a3"/>
-        <w:numPr>
-          <w:ilvl w:val="0"/>
-          <w:numId w:val="1"/>
-        </w:numPr>
-        <w:bidi w:val="0"/>
-        <w:rPr>
-          <w:b/>
-          <w:bCs/>
-          <w:sz w:val="24"/>
-          <w:szCs w:val="24"/>
-        </w:rPr>
-      </w:pPr>
-      <w:r>
-        <w:rPr>
-          <w:b/>
-          <w:bCs/>
-          <w:sz w:val="24"/>
-          <w:szCs w:val="24"/>
-        </w:rPr>
-        <w:t>Integrated App</w:t>
-      </w:r>
-    </w:p>
-    <w:p>
-      <w:pPr>
-        <w:pStyle w:val="a3"/>
-        <w:numPr>
-          <w:ilvl w:val="0"/>
-          <w:numId w:val="1"/>
-        </w:numPr>
-        <w:bidi w:val="0"/>
-        <w:rPr>
-          <w:b/>
-          <w:bCs/>
-          <w:sz w:val="24"/>
-          <w:szCs w:val="24"/>
-        </w:rPr>
-      </w:pPr>
-      <w:r>
-        <w:rPr>
-          <w:b/>
-          <w:bCs/>
-          <w:sz w:val="24"/>
-          <w:szCs w:val="24"/>
-        </w:rPr>
-        <w:t>Managers</w:t>
-      </w:r>
-    </w:p>
-    <w:p>
-      <w:pPr>
-        <w:pStyle w:val="a3"/>
-        <w:numPr>
-          <w:ilvl w:val="1"/>
-          <w:numId w:val="1"/>
-        </w:numPr>
-        <w:bidi w:val="0"/>
-        <w:rPr>
-          <w:sz w:val="24"/>
-          <w:szCs w:val="24"/>
-        </w:rPr>
-      </w:pPr>
-      <w:r>
-        <w:rPr>
-          <w:sz w:val="24"/>
-          <w:szCs w:val="24"/>
-        </w:rPr>
-        <w:t>Variables' Manager</w:t>
-      </w:r>
-    </w:p>
-    <w:p>
-      <w:pPr>
-        <w:pStyle w:val="a3"/>
-        <w:numPr>
-          <w:ilvl w:val="1"/>
-          <w:numId w:val="1"/>
-        </w:numPr>
-        <w:bidi w:val="0"/>
-        <w:rPr>
-          <w:sz w:val="24"/>
-          <w:szCs w:val="24"/>
-        </w:rPr>
-      </w:pPr>
-      <w:r>
-        <w:rPr>
-          <w:sz w:val="24"/>
-          <w:szCs w:val="24"/>
-        </w:rPr>
-        <w:t>Triggers' Manager</w:t>
+        <w:t>Casual behavior</w:t>
       </w:r>
     </w:p>
     <w:p>
@@ -2759,316 +3174,13 @@
         <w:rPr>
           <w:sz w:val="24"/>
           <w:szCs w:val="24"/>
-          <w:rtl/>
-        </w:rPr>
-      </w:pPr>
-      <w:r>
-        <w:rPr>
-          <w:sz w:val="24"/>
-          <w:szCs w:val="24"/>
-        </w:rPr>
-        <w:t>Add trigger must be dynamic</w:t>
-      </w:r>
-    </w:p>
-    <w:p>
-      <w:pPr>
-        <w:pStyle w:val="a3"/>
-        <w:numPr>
-          <w:ilvl w:val="1"/>
-          <w:numId w:val="1"/>
-        </w:numPr>
-        <w:bidi w:val="0"/>
-        <w:rPr>
-          <w:sz w:val="24"/>
-          <w:szCs w:val="24"/>
-          <w:rtl/>
-        </w:rPr>
-      </w:pPr>
-      <w:r>
-        <w:rPr>
-          <w:sz w:val="24"/>
-          <w:szCs w:val="24"/>
-        </w:rPr>
-        <w:t>Features' Manager</w:t>
-      </w:r>
-    </w:p>
-    <w:p>
-      <w:pPr>
-        <w:pStyle w:val="a3"/>
-        <w:numPr>
-          <w:ilvl w:val="1"/>
-          <w:numId w:val="1"/>
-        </w:numPr>
-        <w:bidi w:val="0"/>
-        <w:rPr>
-          <w:sz w:val="24"/>
-          <w:szCs w:val="24"/>
-        </w:rPr>
-      </w:pPr>
-      <w:r>
-        <w:rPr>
-          <w:sz w:val="24"/>
-          <w:szCs w:val="24"/>
-        </w:rPr>
-        <w:t>Log Manager</w:t>
-      </w:r>
-    </w:p>
-    <w:p>
-      <w:pPr>
-        <w:pStyle w:val="a3"/>
-        <w:numPr>
-          <w:ilvl w:val="1"/>
-          <w:numId w:val="1"/>
-        </w:numPr>
-        <w:bidi w:val="0"/>
-        <w:rPr>
-          <w:sz w:val="24"/>
-          <w:szCs w:val="24"/>
-          <w:rtl/>
-        </w:rPr>
-      </w:pPr>
-      <w:r>
-        <w:rPr>
-          <w:sz w:val="24"/>
-          <w:szCs w:val="24"/>
-        </w:rPr>
-        <w:t>UI Manager</w:t>
-      </w:r>
-    </w:p>
-    <w:p>
-      <w:pPr>
-        <w:pStyle w:val="a3"/>
-        <w:numPr>
-          <w:ilvl w:val="1"/>
-          <w:numId w:val="1"/>
-        </w:numPr>
-        <w:bidi w:val="0"/>
-        <w:rPr>
-          <w:sz w:val="24"/>
-          <w:szCs w:val="24"/>
-        </w:rPr>
-      </w:pPr>
-      <w:r>
-        <w:rPr>
-          <w:sz w:val="24"/>
-          <w:szCs w:val="24"/>
-        </w:rPr>
-        <w:t>Execution Manager</w:t>
-      </w:r>
-    </w:p>
-    <w:p>
-      <w:pPr>
-        <w:pStyle w:val="a3"/>
-        <w:numPr>
-          <w:ilvl w:val="2"/>
-          <w:numId w:val="1"/>
-        </w:numPr>
-        <w:bidi w:val="0"/>
-        <w:rPr>
-          <w:sz w:val="24"/>
-          <w:szCs w:val="24"/>
-        </w:rPr>
-      </w:pPr>
-      <w:r>
-        <w:rPr>
-          <w:sz w:val="24"/>
-          <w:szCs w:val="24"/>
-        </w:rPr>
-        <w:t>The flow must take in consideration that threads and processes are in use.</w:t>
-      </w:r>
-    </w:p>
-    <w:p>
-      <w:pPr>
-        <w:pStyle w:val="a3"/>
-        <w:numPr>
-          <w:ilvl w:val="2"/>
-          <w:numId w:val="1"/>
-        </w:numPr>
-        <w:bidi w:val="0"/>
-        <w:rPr>
-          <w:sz w:val="24"/>
-          <w:szCs w:val="24"/>
-        </w:rPr>
-      </w:pPr>
-      <w:r>
-        <w:rPr>
-          <w:sz w:val="24"/>
-          <w:szCs w:val="24"/>
-        </w:rPr>
-        <w:t>Enable dynamic assigning</w:t>
-      </w:r>
-      <w:r>
-        <w:rPr>
-          <w:sz w:val="24"/>
-          <w:szCs w:val="24"/>
-        </w:rPr>
-        <w:t xml:space="preserve"> and reassigning both</w:t>
-      </w:r>
-      <w:r>
-        <w:rPr>
-          <w:sz w:val="24"/>
-          <w:szCs w:val="24"/>
-        </w:rPr>
-        <w:t xml:space="preserve"> </w:t>
-      </w:r>
-      <w:r>
-        <w:rPr>
-          <w:sz w:val="24"/>
-          <w:szCs w:val="24"/>
-        </w:rPr>
-        <w:t>actions</w:t>
-      </w:r>
-      <w:r>
-        <w:rPr>
-          <w:sz w:val="24"/>
-          <w:szCs w:val="24"/>
-        </w:rPr>
-        <w:t xml:space="preserve"> and features to a thread.</w:t>
-      </w:r>
-    </w:p>
-    <w:p>
-      <w:pPr>
-        <w:pStyle w:val="a3"/>
-        <w:numPr>
-          <w:ilvl w:val="2"/>
-          <w:numId w:val="1"/>
-        </w:numPr>
-        <w:bidi w:val="0"/>
-        <w:rPr>
-          <w:sz w:val="24"/>
-          <w:szCs w:val="24"/>
-        </w:rPr>
-      </w:pPr>
-      <w:r>
-        <w:rPr>
-          <w:sz w:val="24"/>
-          <w:szCs w:val="24"/>
-        </w:rPr>
-        <w:t>Enable dynamic creation and deletion of a thread.</w:t>
-      </w:r>
-    </w:p>
-    <w:p>
-      <w:pPr>
-        <w:pStyle w:val="a3"/>
-        <w:numPr>
-          <w:ilvl w:val="2"/>
-          <w:numId w:val="1"/>
-        </w:numPr>
-        <w:bidi w:val="0"/>
-        <w:rPr>
-          <w:sz w:val="24"/>
-          <w:szCs w:val="24"/>
-        </w:rPr>
-      </w:pPr>
-      <w:r>
-        <w:rPr>
-          <w:sz w:val="24"/>
-          <w:szCs w:val="24"/>
-        </w:rPr>
-        <w:t xml:space="preserve">Enable </w:t>
-      </w:r>
-      <w:r>
-        <w:rPr>
-          <w:sz w:val="24"/>
-          <w:szCs w:val="24"/>
-        </w:rPr>
-        <w:t>assigning a child feature thread to its parent thread.</w:t>
-      </w:r>
-    </w:p>
-    <w:p>
-      <w:pPr>
-        <w:pStyle w:val="a3"/>
-        <w:numPr>
-          <w:ilvl w:val="0"/>
-          <w:numId w:val="1"/>
-        </w:numPr>
-        <w:bidi w:val="0"/>
-        <w:rPr>
-          <w:b/>
-          <w:bCs/>
-          <w:sz w:val="24"/>
-          <w:szCs w:val="24"/>
-        </w:rPr>
-      </w:pPr>
-      <w:r>
-        <w:rPr>
-          <w:b/>
-          <w:bCs/>
-          <w:sz w:val="24"/>
-          <w:szCs w:val="24"/>
-        </w:rPr>
-        <w:t>Thread</w:t>
-      </w:r>
-    </w:p>
-    <w:p>
-      <w:pPr>
-        <w:pStyle w:val="a3"/>
-        <w:numPr>
-          <w:ilvl w:val="1"/>
-          <w:numId w:val="1"/>
-        </w:numPr>
-        <w:bidi w:val="0"/>
-        <w:rPr>
-          <w:b/>
-          <w:bCs/>
-          <w:sz w:val="24"/>
-          <w:szCs w:val="24"/>
-        </w:rPr>
-      </w:pPr>
-      <w:r>
-        <w:rPr>
-          <w:sz w:val="24"/>
-          <w:szCs w:val="24"/>
-        </w:rPr>
-        <w:t>This is a dynamic object. It means that it is possible to attach triggers to special events from the behavior of the triggers.</w:t>
-      </w:r>
-    </w:p>
-    <w:p>
-      <w:pPr>
-        <w:pStyle w:val="a3"/>
-        <w:numPr>
-          <w:ilvl w:val="1"/>
-          <w:numId w:val="1"/>
-        </w:numPr>
-        <w:bidi w:val="0"/>
-        <w:rPr>
-          <w:b/>
-          <w:bCs/>
-          <w:sz w:val="24"/>
-          <w:szCs w:val="24"/>
-          <w:u w:val="single"/>
-        </w:rPr>
-      </w:pPr>
-      <w:r>
-        <w:rPr>
-          <w:b/>
-          <w:bCs/>
-          <w:sz w:val="24"/>
-          <w:szCs w:val="24"/>
-          <w:u w:val="single"/>
-        </w:rPr>
-        <w:t>Casual behavior</w:t>
-      </w:r>
-    </w:p>
-    <w:p>
-      <w:pPr>
-        <w:pStyle w:val="a3"/>
-        <w:numPr>
-          <w:ilvl w:val="2"/>
-          <w:numId w:val="1"/>
-        </w:numPr>
-        <w:bidi w:val="0"/>
-        <w:rPr>
-          <w:sz w:val="24"/>
-          <w:szCs w:val="24"/>
-        </w:rPr>
-      </w:pPr>
-      <w:r>
-        <w:rPr>
-          <w:sz w:val="24"/>
-          <w:szCs w:val="24"/>
-        </w:rPr>
-        <w:lastRenderedPageBreak/>
+        </w:rPr>
+      </w:pPr>
+      <w:r>
+        <w:rPr>
+          <w:sz w:val="24"/>
+          <w:szCs w:val="24"/>
+        </w:rPr>
         <w:t xml:space="preserve">The first thread, which performs the setup, turns into the </w:t>
       </w:r>
       <w:r>
@@ -3753,7 +3865,6 @@
           <w:szCs w:val="32"/>
           <w:u w:val="single"/>
         </w:rPr>
-        <w:lastRenderedPageBreak/>
         <w:t>Important Issues</w:t>
       </w:r>
     </w:p>

</xml_diff>

<commit_message>
Dual methods' issue has been partially fixed.
</commit_message>
<xml_diff>
--- a/Documents/FTV Architecture Notes.docx
+++ b/Documents/FTV Architecture Notes.docx
@@ -205,12 +205,14 @@
         </w:numPr>
         <w:bidi w:val="0"/>
         <w:rPr>
-          <w:sz w:val="24"/>
-          <w:szCs w:val="24"/>
-        </w:rPr>
-      </w:pPr>
-      <w:r>
-        <w:rPr>
+          <w:color w:val="FFC000"/>
+          <w:sz w:val="24"/>
+          <w:szCs w:val="24"/>
+        </w:rPr>
+      </w:pPr>
+      <w:r>
+        <w:rPr>
+          <w:color w:val="FFC000"/>
           <w:sz w:val="24"/>
           <w:szCs w:val="24"/>
         </w:rPr>
@@ -218,6 +220,7 @@
       </w:r>
       <w:r>
         <w:rPr>
+          <w:color w:val="FFC000"/>
           <w:sz w:val="24"/>
           <w:szCs w:val="24"/>
         </w:rPr>
@@ -228,6 +231,7 @@
         <w:rPr>
           <w:b/>
           <w:bCs/>
+          <w:color w:val="FFC000"/>
           <w:sz w:val="24"/>
           <w:szCs w:val="24"/>
         </w:rPr>
@@ -236,6 +240,7 @@
       <w:proofErr w:type="spellEnd"/>
       <w:r>
         <w:rPr>
+          <w:color w:val="FFC000"/>
           <w:sz w:val="24"/>
           <w:szCs w:val="24"/>
         </w:rPr>
@@ -251,12 +256,14 @@
         </w:numPr>
         <w:bidi w:val="0"/>
         <w:rPr>
-          <w:sz w:val="24"/>
-          <w:szCs w:val="24"/>
-        </w:rPr>
-      </w:pPr>
-      <w:r>
-        <w:rPr>
+          <w:color w:val="FFC000"/>
+          <w:sz w:val="24"/>
+          <w:szCs w:val="24"/>
+        </w:rPr>
+      </w:pPr>
+      <w:r>
+        <w:rPr>
+          <w:color w:val="FFC000"/>
           <w:sz w:val="24"/>
           <w:szCs w:val="24"/>
         </w:rPr>
@@ -264,6 +271,7 @@
       </w:r>
       <w:r>
         <w:rPr>
+          <w:color w:val="FFC000"/>
           <w:sz w:val="24"/>
           <w:szCs w:val="24"/>
         </w:rPr>
@@ -274,6 +282,54 @@
         <w:rPr>
           <w:b/>
           <w:bCs/>
+          <w:color w:val="FFC000"/>
+          <w:sz w:val="24"/>
+          <w:szCs w:val="24"/>
+        </w:rPr>
+        <w:t>DyString</w:t>
+      </w:r>
+      <w:proofErr w:type="spellEnd"/>
+      <w:r>
+        <w:rPr>
+          <w:color w:val="FFC000"/>
+          <w:sz w:val="24"/>
+          <w:szCs w:val="24"/>
+        </w:rPr>
+        <w:t>)</w:t>
+      </w:r>
+    </w:p>
+    <w:p>
+      <w:pPr>
+        <w:pStyle w:val="a3"/>
+        <w:numPr>
+          <w:ilvl w:val="2"/>
+          <w:numId w:val="1"/>
+        </w:numPr>
+        <w:bidi w:val="0"/>
+        <w:rPr>
+          <w:sz w:val="24"/>
+          <w:szCs w:val="24"/>
+        </w:rPr>
+      </w:pPr>
+      <w:r>
+        <w:rPr>
+          <w:sz w:val="24"/>
+          <w:szCs w:val="24"/>
+        </w:rPr>
+        <w:t>Dynamic List</w:t>
+      </w:r>
+      <w:r>
+        <w:rPr>
+          <w:sz w:val="24"/>
+          <w:szCs w:val="24"/>
+        </w:rPr>
+        <w:t xml:space="preserve"> (</w:t>
+      </w:r>
+      <w:proofErr w:type="spellStart"/>
+      <w:r>
+        <w:rPr>
+          <w:b/>
+          <w:bCs/>
           <w:sz w:val="24"/>
           <w:szCs w:val="24"/>
         </w:rPr>
@@ -286,7 +342,7 @@
           <w:sz w:val="24"/>
           <w:szCs w:val="24"/>
         </w:rPr>
-        <w:t>String</w:t>
+        <w:t>List</w:t>
       </w:r>
       <w:proofErr w:type="spellEnd"/>
       <w:r>
@@ -315,7 +371,7 @@
           <w:sz w:val="24"/>
           <w:szCs w:val="24"/>
         </w:rPr>
-        <w:t>Dynamic List</w:t>
+        <w:t>Dynamic Set</w:t>
       </w:r>
       <w:r>
         <w:rPr>
@@ -332,299 +388,239 @@
           <w:sz w:val="24"/>
           <w:szCs w:val="24"/>
         </w:rPr>
-        <w:t>Dy</w:t>
-      </w:r>
-      <w:r>
-        <w:rPr>
-          <w:b/>
-          <w:bCs/>
-          <w:sz w:val="24"/>
-          <w:szCs w:val="24"/>
-        </w:rPr>
-        <w:t>List</w:t>
-      </w:r>
-      <w:proofErr w:type="spellEnd"/>
-      <w:r>
-        <w:rPr>
-          <w:sz w:val="24"/>
-          <w:szCs w:val="24"/>
-        </w:rPr>
-        <w:t>)</w:t>
-      </w:r>
-    </w:p>
-    <w:p>
-      <w:pPr>
-        <w:pStyle w:val="a3"/>
-        <w:numPr>
-          <w:ilvl w:val="2"/>
-          <w:numId w:val="1"/>
-        </w:numPr>
-        <w:bidi w:val="0"/>
-        <w:rPr>
-          <w:sz w:val="24"/>
-          <w:szCs w:val="24"/>
-        </w:rPr>
-      </w:pPr>
-      <w:r>
-        <w:rPr>
-          <w:sz w:val="24"/>
-          <w:szCs w:val="24"/>
-        </w:rPr>
-        <w:t>Dynamic Set</w:t>
-      </w:r>
-      <w:r>
-        <w:rPr>
-          <w:sz w:val="24"/>
-          <w:szCs w:val="24"/>
-        </w:rPr>
-        <w:t xml:space="preserve"> (</w:t>
-      </w:r>
-      <w:proofErr w:type="spellStart"/>
-      <w:r>
-        <w:rPr>
-          <w:b/>
-          <w:bCs/>
-          <w:sz w:val="24"/>
-          <w:szCs w:val="24"/>
-        </w:rPr>
-        <w:t>Dy</w:t>
-      </w:r>
-      <w:r>
-        <w:rPr>
-          <w:b/>
-          <w:bCs/>
-          <w:sz w:val="24"/>
-          <w:szCs w:val="24"/>
-        </w:rPr>
-        <w:t>Set</w:t>
-      </w:r>
-      <w:proofErr w:type="spellEnd"/>
-      <w:r>
-        <w:rPr>
-          <w:sz w:val="24"/>
-          <w:szCs w:val="24"/>
-        </w:rPr>
-        <w:t>)</w:t>
-      </w:r>
-    </w:p>
-    <w:p>
-      <w:pPr>
-        <w:pStyle w:val="a3"/>
-        <w:numPr>
-          <w:ilvl w:val="2"/>
-          <w:numId w:val="1"/>
-        </w:numPr>
-        <w:bidi w:val="0"/>
-        <w:rPr>
-          <w:sz w:val="24"/>
-          <w:szCs w:val="24"/>
-        </w:rPr>
-      </w:pPr>
-      <w:r>
-        <w:rPr>
-          <w:sz w:val="24"/>
-          <w:szCs w:val="24"/>
-        </w:rPr>
-        <w:t>Dynamic Dictionary</w:t>
-      </w:r>
-      <w:r>
-        <w:rPr>
-          <w:sz w:val="24"/>
-          <w:szCs w:val="24"/>
-        </w:rPr>
-        <w:t xml:space="preserve"> (</w:t>
-      </w:r>
-      <w:proofErr w:type="spellStart"/>
-      <w:r>
-        <w:rPr>
-          <w:b/>
-          <w:bCs/>
-          <w:sz w:val="24"/>
-          <w:szCs w:val="24"/>
-        </w:rPr>
-        <w:t>Dy</w:t>
-      </w:r>
-      <w:r>
-        <w:rPr>
-          <w:b/>
-          <w:bCs/>
-          <w:sz w:val="24"/>
-          <w:szCs w:val="24"/>
-        </w:rPr>
-        <w:t>Dict</w:t>
-      </w:r>
-      <w:proofErr w:type="spellEnd"/>
-      <w:r>
-        <w:rPr>
-          <w:sz w:val="24"/>
-          <w:szCs w:val="24"/>
-        </w:rPr>
-        <w:t>)</w:t>
-      </w:r>
-    </w:p>
-    <w:p>
-      <w:pPr>
-        <w:pStyle w:val="a3"/>
-        <w:numPr>
-          <w:ilvl w:val="1"/>
-          <w:numId w:val="1"/>
-        </w:numPr>
-        <w:bidi w:val="0"/>
-        <w:rPr>
-          <w:sz w:val="24"/>
-          <w:szCs w:val="24"/>
-        </w:rPr>
-      </w:pPr>
-      <w:r>
-        <w:rPr>
-          <w:sz w:val="24"/>
-          <w:szCs w:val="24"/>
-        </w:rPr>
-        <w:t>Additional Dynamic Objects</w:t>
-      </w:r>
-    </w:p>
-    <w:p>
-      <w:pPr>
-        <w:pStyle w:val="a3"/>
-        <w:numPr>
-          <w:ilvl w:val="2"/>
-          <w:numId w:val="1"/>
-        </w:numPr>
-        <w:bidi w:val="0"/>
-        <w:rPr>
-          <w:sz w:val="24"/>
-          <w:szCs w:val="24"/>
-        </w:rPr>
-      </w:pPr>
-      <w:r>
-        <w:rPr>
-          <w:sz w:val="24"/>
-          <w:szCs w:val="24"/>
-        </w:rPr>
-        <w:t xml:space="preserve">Dynamic </w:t>
-      </w:r>
-      <w:proofErr w:type="spellStart"/>
-      <w:r>
-        <w:rPr>
-          <w:sz w:val="24"/>
-          <w:szCs w:val="24"/>
-        </w:rPr>
-        <w:t>IntMod</w:t>
-      </w:r>
-      <w:proofErr w:type="spellEnd"/>
-      <w:r>
-        <w:rPr>
-          <w:sz w:val="24"/>
-          <w:szCs w:val="24"/>
-        </w:rPr>
-        <w:t xml:space="preserve"> </w:t>
-      </w:r>
-      <w:r>
-        <w:rPr>
-          <w:sz w:val="24"/>
-          <w:szCs w:val="24"/>
-        </w:rPr>
-        <w:t>(</w:t>
-      </w:r>
-      <w:proofErr w:type="spellStart"/>
-      <w:r>
-        <w:rPr>
-          <w:b/>
-          <w:bCs/>
-          <w:sz w:val="24"/>
-          <w:szCs w:val="24"/>
-        </w:rPr>
-        <w:t>Dy</w:t>
-      </w:r>
-      <w:r>
-        <w:rPr>
-          <w:b/>
-          <w:bCs/>
-          <w:sz w:val="24"/>
-          <w:szCs w:val="24"/>
-        </w:rPr>
-        <w:t>IntMod</w:t>
-      </w:r>
-      <w:proofErr w:type="spellEnd"/>
-      <w:r>
-        <w:rPr>
-          <w:sz w:val="24"/>
-          <w:szCs w:val="24"/>
-        </w:rPr>
-        <w:t>)</w:t>
-      </w:r>
-    </w:p>
-    <w:p>
-      <w:pPr>
-        <w:pStyle w:val="a3"/>
-        <w:numPr>
-          <w:ilvl w:val="2"/>
-          <w:numId w:val="1"/>
-        </w:numPr>
-        <w:bidi w:val="0"/>
-        <w:rPr>
-          <w:sz w:val="24"/>
-          <w:szCs w:val="24"/>
-        </w:rPr>
-      </w:pPr>
-      <w:r>
-        <w:rPr>
-          <w:sz w:val="24"/>
-          <w:szCs w:val="24"/>
-        </w:rPr>
-        <w:t xml:space="preserve">Dynamic </w:t>
-      </w:r>
-      <w:proofErr w:type="spellStart"/>
-      <w:r>
-        <w:rPr>
-          <w:sz w:val="24"/>
-          <w:szCs w:val="24"/>
-        </w:rPr>
-        <w:t>Float</w:t>
-      </w:r>
-      <w:r>
-        <w:rPr>
-          <w:sz w:val="24"/>
-          <w:szCs w:val="24"/>
-        </w:rPr>
-        <w:t>Mod</w:t>
-      </w:r>
-      <w:proofErr w:type="spellEnd"/>
-      <w:r>
-        <w:rPr>
-          <w:sz w:val="24"/>
-          <w:szCs w:val="24"/>
-        </w:rPr>
-        <w:t xml:space="preserve"> </w:t>
-      </w:r>
-      <w:r>
-        <w:rPr>
-          <w:sz w:val="24"/>
-          <w:szCs w:val="24"/>
-        </w:rPr>
-        <w:t>(</w:t>
-      </w:r>
-      <w:proofErr w:type="spellStart"/>
-      <w:r>
-        <w:rPr>
-          <w:b/>
-          <w:bCs/>
-          <w:sz w:val="24"/>
-          <w:szCs w:val="24"/>
-        </w:rPr>
-        <w:t>Dy</w:t>
-      </w:r>
-      <w:r>
-        <w:rPr>
-          <w:b/>
-          <w:bCs/>
-          <w:sz w:val="24"/>
-          <w:szCs w:val="24"/>
-        </w:rPr>
-        <w:t>FloatMod</w:t>
+        <w:t>D</w:t>
       </w:r>
       <w:bookmarkStart w:id="0" w:name="_GoBack"/>
       <w:bookmarkEnd w:id="0"/>
+      <w:r>
+        <w:rPr>
+          <w:b/>
+          <w:bCs/>
+          <w:sz w:val="24"/>
+          <w:szCs w:val="24"/>
+        </w:rPr>
+        <w:t>y</w:t>
+      </w:r>
+      <w:r>
+        <w:rPr>
+          <w:b/>
+          <w:bCs/>
+          <w:sz w:val="24"/>
+          <w:szCs w:val="24"/>
+        </w:rPr>
+        <w:t>Set</w:t>
+      </w:r>
+      <w:proofErr w:type="spellEnd"/>
+      <w:r>
+        <w:rPr>
+          <w:sz w:val="24"/>
+          <w:szCs w:val="24"/>
+        </w:rPr>
+        <w:t>)</w:t>
+      </w:r>
+    </w:p>
+    <w:p>
+      <w:pPr>
+        <w:pStyle w:val="a3"/>
+        <w:numPr>
+          <w:ilvl w:val="2"/>
+          <w:numId w:val="1"/>
+        </w:numPr>
+        <w:bidi w:val="0"/>
+        <w:rPr>
+          <w:sz w:val="24"/>
+          <w:szCs w:val="24"/>
+        </w:rPr>
+      </w:pPr>
+      <w:r>
+        <w:rPr>
+          <w:sz w:val="24"/>
+          <w:szCs w:val="24"/>
+        </w:rPr>
+        <w:t>Dynamic Dictionary</w:t>
+      </w:r>
+      <w:r>
+        <w:rPr>
+          <w:sz w:val="24"/>
+          <w:szCs w:val="24"/>
+        </w:rPr>
+        <w:t xml:space="preserve"> (</w:t>
+      </w:r>
+      <w:proofErr w:type="spellStart"/>
+      <w:r>
+        <w:rPr>
+          <w:b/>
+          <w:bCs/>
+          <w:sz w:val="24"/>
+          <w:szCs w:val="24"/>
+        </w:rPr>
+        <w:t>Dy</w:t>
+      </w:r>
+      <w:r>
+        <w:rPr>
+          <w:b/>
+          <w:bCs/>
+          <w:sz w:val="24"/>
+          <w:szCs w:val="24"/>
+        </w:rPr>
+        <w:t>Dict</w:t>
+      </w:r>
+      <w:proofErr w:type="spellEnd"/>
+      <w:r>
+        <w:rPr>
+          <w:sz w:val="24"/>
+          <w:szCs w:val="24"/>
+        </w:rPr>
+        <w:t>)</w:t>
+      </w:r>
+    </w:p>
+    <w:p>
+      <w:pPr>
+        <w:pStyle w:val="a3"/>
+        <w:numPr>
+          <w:ilvl w:val="1"/>
+          <w:numId w:val="1"/>
+        </w:numPr>
+        <w:bidi w:val="0"/>
+        <w:rPr>
+          <w:sz w:val="24"/>
+          <w:szCs w:val="24"/>
+        </w:rPr>
+      </w:pPr>
+      <w:r>
+        <w:rPr>
+          <w:sz w:val="24"/>
+          <w:szCs w:val="24"/>
+        </w:rPr>
+        <w:t>Additional Dynamic Objects</w:t>
+      </w:r>
+    </w:p>
+    <w:p>
+      <w:pPr>
+        <w:pStyle w:val="a3"/>
+        <w:numPr>
+          <w:ilvl w:val="2"/>
+          <w:numId w:val="1"/>
+        </w:numPr>
+        <w:bidi w:val="0"/>
+        <w:rPr>
+          <w:sz w:val="24"/>
+          <w:szCs w:val="24"/>
+        </w:rPr>
+      </w:pPr>
+      <w:r>
+        <w:rPr>
+          <w:sz w:val="24"/>
+          <w:szCs w:val="24"/>
+        </w:rPr>
+        <w:t xml:space="preserve">Dynamic </w:t>
+      </w:r>
+      <w:proofErr w:type="spellStart"/>
+      <w:r>
+        <w:rPr>
+          <w:sz w:val="24"/>
+          <w:szCs w:val="24"/>
+        </w:rPr>
+        <w:t>IntMod</w:t>
+      </w:r>
+      <w:proofErr w:type="spellEnd"/>
+      <w:r>
+        <w:rPr>
+          <w:sz w:val="24"/>
+          <w:szCs w:val="24"/>
+        </w:rPr>
+        <w:t xml:space="preserve"> (</w:t>
+      </w:r>
+      <w:proofErr w:type="spellStart"/>
+      <w:r>
+        <w:rPr>
+          <w:b/>
+          <w:bCs/>
+          <w:sz w:val="24"/>
+          <w:szCs w:val="24"/>
+        </w:rPr>
+        <w:t>Dy</w:t>
+      </w:r>
+      <w:r>
+        <w:rPr>
+          <w:b/>
+          <w:bCs/>
+          <w:sz w:val="24"/>
+          <w:szCs w:val="24"/>
+        </w:rPr>
+        <w:t>IntMod</w:t>
+      </w:r>
+      <w:proofErr w:type="spellEnd"/>
+      <w:r>
+        <w:rPr>
+          <w:sz w:val="24"/>
+          <w:szCs w:val="24"/>
+        </w:rPr>
+        <w:t>)</w:t>
+      </w:r>
+    </w:p>
+    <w:p>
+      <w:pPr>
+        <w:pStyle w:val="a3"/>
+        <w:numPr>
+          <w:ilvl w:val="2"/>
+          <w:numId w:val="1"/>
+        </w:numPr>
+        <w:bidi w:val="0"/>
+        <w:rPr>
+          <w:sz w:val="24"/>
+          <w:szCs w:val="24"/>
+        </w:rPr>
+      </w:pPr>
+      <w:r>
+        <w:rPr>
+          <w:sz w:val="24"/>
+          <w:szCs w:val="24"/>
+        </w:rPr>
+        <w:t xml:space="preserve">Dynamic </w:t>
+      </w:r>
+      <w:proofErr w:type="spellStart"/>
+      <w:r>
+        <w:rPr>
+          <w:sz w:val="24"/>
+          <w:szCs w:val="24"/>
+        </w:rPr>
+        <w:t>Float</w:t>
+      </w:r>
+      <w:r>
+        <w:rPr>
+          <w:sz w:val="24"/>
+          <w:szCs w:val="24"/>
+        </w:rPr>
+        <w:t>Mod</w:t>
+      </w:r>
+      <w:proofErr w:type="spellEnd"/>
+      <w:r>
+        <w:rPr>
+          <w:sz w:val="24"/>
+          <w:szCs w:val="24"/>
+        </w:rPr>
+        <w:t xml:space="preserve"> (</w:t>
+      </w:r>
+      <w:proofErr w:type="spellStart"/>
+      <w:r>
+        <w:rPr>
+          <w:b/>
+          <w:bCs/>
+          <w:sz w:val="24"/>
+          <w:szCs w:val="24"/>
+        </w:rPr>
+        <w:t>Dy</w:t>
+      </w:r>
+      <w:r>
+        <w:rPr>
+          <w:b/>
+          <w:bCs/>
+          <w:sz w:val="24"/>
+          <w:szCs w:val="24"/>
+        </w:rPr>
+        <w:t>FloatMod</w:t>
+      </w:r>
       <w:proofErr w:type="spellEnd"/>
       <w:r>
         <w:rPr>

</xml_diff>

<commit_message>
AutoPrint server example has been created and partially implemented.
</commit_message>
<xml_diff>
--- a/Documents/FTV Architecture Notes.docx
+++ b/Documents/FTV Architecture Notes.docx
@@ -184,7 +184,17 @@
           <w:sz w:val="24"/>
           <w:szCs w:val="24"/>
         </w:rPr>
-        <w:t>DyInt</w:t>
+        <w:t>D</w:t>
+      </w:r>
+      <w:r>
+        <w:rPr>
+          <w:b/>
+          <w:bCs/>
+          <w:color w:val="00B050"/>
+          <w:sz w:val="24"/>
+          <w:szCs w:val="24"/>
+        </w:rPr>
+        <w:t>yInt</w:t>
       </w:r>
       <w:proofErr w:type="spellEnd"/>
       <w:r>
@@ -388,837 +398,827 @@
           <w:sz w:val="24"/>
           <w:szCs w:val="24"/>
         </w:rPr>
-        <w:t>D</w:t>
-      </w:r>
+        <w:t>Dy</w:t>
+      </w:r>
+      <w:r>
+        <w:rPr>
+          <w:b/>
+          <w:bCs/>
+          <w:sz w:val="24"/>
+          <w:szCs w:val="24"/>
+        </w:rPr>
+        <w:t>Set</w:t>
+      </w:r>
+      <w:proofErr w:type="spellEnd"/>
+      <w:r>
+        <w:rPr>
+          <w:sz w:val="24"/>
+          <w:szCs w:val="24"/>
+        </w:rPr>
+        <w:t>)</w:t>
+      </w:r>
+    </w:p>
+    <w:p>
+      <w:pPr>
+        <w:pStyle w:val="a3"/>
+        <w:numPr>
+          <w:ilvl w:val="2"/>
+          <w:numId w:val="1"/>
+        </w:numPr>
+        <w:bidi w:val="0"/>
+        <w:rPr>
+          <w:sz w:val="24"/>
+          <w:szCs w:val="24"/>
+        </w:rPr>
+      </w:pPr>
+      <w:r>
+        <w:rPr>
+          <w:sz w:val="24"/>
+          <w:szCs w:val="24"/>
+        </w:rPr>
+        <w:t>Dynamic Dictionary</w:t>
+      </w:r>
+      <w:r>
+        <w:rPr>
+          <w:sz w:val="24"/>
+          <w:szCs w:val="24"/>
+        </w:rPr>
+        <w:t xml:space="preserve"> (</w:t>
+      </w:r>
+      <w:proofErr w:type="spellStart"/>
+      <w:r>
+        <w:rPr>
+          <w:b/>
+          <w:bCs/>
+          <w:sz w:val="24"/>
+          <w:szCs w:val="24"/>
+        </w:rPr>
+        <w:t>Dy</w:t>
+      </w:r>
+      <w:r>
+        <w:rPr>
+          <w:b/>
+          <w:bCs/>
+          <w:sz w:val="24"/>
+          <w:szCs w:val="24"/>
+        </w:rPr>
+        <w:t>Dict</w:t>
+      </w:r>
+      <w:proofErr w:type="spellEnd"/>
+      <w:r>
+        <w:rPr>
+          <w:sz w:val="24"/>
+          <w:szCs w:val="24"/>
+        </w:rPr>
+        <w:t>)</w:t>
+      </w:r>
+    </w:p>
+    <w:p>
+      <w:pPr>
+        <w:pStyle w:val="a3"/>
+        <w:numPr>
+          <w:ilvl w:val="1"/>
+          <w:numId w:val="1"/>
+        </w:numPr>
+        <w:bidi w:val="0"/>
+        <w:rPr>
+          <w:sz w:val="24"/>
+          <w:szCs w:val="24"/>
+        </w:rPr>
+      </w:pPr>
+      <w:r>
+        <w:rPr>
+          <w:sz w:val="24"/>
+          <w:szCs w:val="24"/>
+        </w:rPr>
+        <w:t>Additional Dynamic Objects</w:t>
+      </w:r>
+    </w:p>
+    <w:p>
+      <w:pPr>
+        <w:pStyle w:val="a3"/>
+        <w:numPr>
+          <w:ilvl w:val="2"/>
+          <w:numId w:val="1"/>
+        </w:numPr>
+        <w:bidi w:val="0"/>
+        <w:rPr>
+          <w:sz w:val="24"/>
+          <w:szCs w:val="24"/>
+        </w:rPr>
+      </w:pPr>
+      <w:r>
+        <w:rPr>
+          <w:sz w:val="24"/>
+          <w:szCs w:val="24"/>
+        </w:rPr>
+        <w:t xml:space="preserve">Dynamic </w:t>
+      </w:r>
+      <w:proofErr w:type="spellStart"/>
+      <w:r>
+        <w:rPr>
+          <w:sz w:val="24"/>
+          <w:szCs w:val="24"/>
+        </w:rPr>
+        <w:t>IntMod</w:t>
+      </w:r>
+      <w:proofErr w:type="spellEnd"/>
+      <w:r>
+        <w:rPr>
+          <w:sz w:val="24"/>
+          <w:szCs w:val="24"/>
+        </w:rPr>
+        <w:t xml:space="preserve"> (</w:t>
+      </w:r>
+      <w:proofErr w:type="spellStart"/>
+      <w:r>
+        <w:rPr>
+          <w:b/>
+          <w:bCs/>
+          <w:sz w:val="24"/>
+          <w:szCs w:val="24"/>
+        </w:rPr>
+        <w:t>Dy</w:t>
+      </w:r>
+      <w:r>
+        <w:rPr>
+          <w:b/>
+          <w:bCs/>
+          <w:sz w:val="24"/>
+          <w:szCs w:val="24"/>
+        </w:rPr>
+        <w:t>IntMod</w:t>
+      </w:r>
+      <w:proofErr w:type="spellEnd"/>
+      <w:r>
+        <w:rPr>
+          <w:sz w:val="24"/>
+          <w:szCs w:val="24"/>
+        </w:rPr>
+        <w:t>)</w:t>
+      </w:r>
+    </w:p>
+    <w:p>
+      <w:pPr>
+        <w:pStyle w:val="a3"/>
+        <w:numPr>
+          <w:ilvl w:val="2"/>
+          <w:numId w:val="1"/>
+        </w:numPr>
+        <w:bidi w:val="0"/>
+        <w:rPr>
+          <w:sz w:val="24"/>
+          <w:szCs w:val="24"/>
+        </w:rPr>
+      </w:pPr>
+      <w:r>
+        <w:rPr>
+          <w:sz w:val="24"/>
+          <w:szCs w:val="24"/>
+        </w:rPr>
+        <w:t xml:space="preserve">Dynamic </w:t>
+      </w:r>
+      <w:proofErr w:type="spellStart"/>
+      <w:r>
+        <w:rPr>
+          <w:sz w:val="24"/>
+          <w:szCs w:val="24"/>
+        </w:rPr>
+        <w:t>Float</w:t>
+      </w:r>
+      <w:r>
+        <w:rPr>
+          <w:sz w:val="24"/>
+          <w:szCs w:val="24"/>
+        </w:rPr>
+        <w:t>Mod</w:t>
+      </w:r>
+      <w:proofErr w:type="spellEnd"/>
+      <w:r>
+        <w:rPr>
+          <w:sz w:val="24"/>
+          <w:szCs w:val="24"/>
+        </w:rPr>
+        <w:t xml:space="preserve"> (</w:t>
+      </w:r>
+      <w:proofErr w:type="spellStart"/>
+      <w:r>
+        <w:rPr>
+          <w:b/>
+          <w:bCs/>
+          <w:sz w:val="24"/>
+          <w:szCs w:val="24"/>
+        </w:rPr>
+        <w:t>Dy</w:t>
+      </w:r>
+      <w:r>
+        <w:rPr>
+          <w:b/>
+          <w:bCs/>
+          <w:sz w:val="24"/>
+          <w:szCs w:val="24"/>
+        </w:rPr>
+        <w:t>FloatMod</w:t>
+      </w:r>
+      <w:proofErr w:type="spellEnd"/>
+      <w:r>
+        <w:rPr>
+          <w:sz w:val="24"/>
+          <w:szCs w:val="24"/>
+        </w:rPr>
+        <w:t>)</w:t>
+      </w:r>
+    </w:p>
+    <w:p>
+      <w:pPr>
+        <w:pStyle w:val="a3"/>
+        <w:numPr>
+          <w:ilvl w:val="1"/>
+          <w:numId w:val="1"/>
+        </w:numPr>
+        <w:bidi w:val="0"/>
+        <w:rPr>
+          <w:sz w:val="24"/>
+          <w:szCs w:val="24"/>
+        </w:rPr>
+      </w:pPr>
+      <w:r>
+        <w:rPr>
+          <w:sz w:val="24"/>
+          <w:szCs w:val="24"/>
+        </w:rPr>
+        <w:t>Flow Dynamic Objects</w:t>
+      </w:r>
+    </w:p>
+    <w:p>
+      <w:pPr>
+        <w:pStyle w:val="a3"/>
+        <w:numPr>
+          <w:ilvl w:val="2"/>
+          <w:numId w:val="1"/>
+        </w:numPr>
+        <w:bidi w:val="0"/>
+        <w:rPr>
+          <w:color w:val="00B050"/>
+          <w:sz w:val="24"/>
+          <w:szCs w:val="24"/>
+        </w:rPr>
+      </w:pPr>
+      <w:r>
+        <w:rPr>
+          <w:color w:val="00B050"/>
+          <w:sz w:val="24"/>
+          <w:szCs w:val="24"/>
+        </w:rPr>
+        <w:t>Dynamic Switch</w:t>
+      </w:r>
+      <w:r>
+        <w:rPr>
+          <w:color w:val="00B050"/>
+          <w:sz w:val="24"/>
+          <w:szCs w:val="24"/>
+        </w:rPr>
+        <w:t xml:space="preserve"> (</w:t>
+      </w:r>
+      <w:proofErr w:type="spellStart"/>
+      <w:r>
+        <w:rPr>
+          <w:b/>
+          <w:bCs/>
+          <w:color w:val="00B050"/>
+          <w:sz w:val="24"/>
+          <w:szCs w:val="24"/>
+        </w:rPr>
+        <w:t>DySwitch</w:t>
+      </w:r>
+      <w:proofErr w:type="spellEnd"/>
+      <w:r>
+        <w:rPr>
+          <w:color w:val="00B050"/>
+          <w:sz w:val="24"/>
+          <w:szCs w:val="24"/>
+        </w:rPr>
+        <w:t>)</w:t>
+      </w:r>
+    </w:p>
+    <w:p>
+      <w:pPr>
+        <w:pStyle w:val="a3"/>
+        <w:numPr>
+          <w:ilvl w:val="1"/>
+          <w:numId w:val="1"/>
+        </w:numPr>
+        <w:bidi w:val="0"/>
+        <w:rPr>
+          <w:sz w:val="24"/>
+          <w:szCs w:val="24"/>
+        </w:rPr>
+      </w:pPr>
+      <w:r>
+        <w:rPr>
+          <w:sz w:val="24"/>
+          <w:szCs w:val="24"/>
+        </w:rPr>
+        <w:t>Dynamic Object Tree/List</w:t>
+      </w:r>
+    </w:p>
+    <w:p>
+      <w:pPr>
+        <w:pStyle w:val="a3"/>
+        <w:numPr>
+          <w:ilvl w:val="2"/>
+          <w:numId w:val="1"/>
+        </w:numPr>
+        <w:bidi w:val="0"/>
+        <w:rPr>
+          <w:sz w:val="24"/>
+          <w:szCs w:val="24"/>
+        </w:rPr>
+      </w:pPr>
+      <w:r>
+        <w:rPr>
+          <w:sz w:val="24"/>
+          <w:szCs w:val="24"/>
+        </w:rPr>
+        <w:t>Create an object with a main dynamic variable and attach children to the main object. The changes of the children will trigger an update function for the main object.</w:t>
+      </w:r>
+    </w:p>
+    <w:p>
+      <w:pPr>
+        <w:pStyle w:val="a3"/>
+        <w:numPr>
+          <w:ilvl w:val="2"/>
+          <w:numId w:val="1"/>
+        </w:numPr>
+        <w:bidi w:val="0"/>
+        <w:rPr>
+          <w:color w:val="FFC000"/>
+          <w:sz w:val="24"/>
+          <w:szCs w:val="24"/>
+        </w:rPr>
+      </w:pPr>
+      <w:r>
+        <w:rPr>
+          <w:color w:val="FFC000"/>
+          <w:sz w:val="24"/>
+          <w:szCs w:val="24"/>
+        </w:rPr>
+        <w:t>Dynamic Boolean Tree/List</w:t>
+      </w:r>
+      <w:r>
+        <w:rPr>
+          <w:color w:val="FFC000"/>
+          <w:sz w:val="24"/>
+          <w:szCs w:val="24"/>
+        </w:rPr>
+        <w:t xml:space="preserve"> (</w:t>
+      </w:r>
+      <w:proofErr w:type="spellStart"/>
+      <w:r>
+        <w:rPr>
+          <w:b/>
+          <w:bCs/>
+          <w:color w:val="FFC000"/>
+          <w:sz w:val="24"/>
+          <w:szCs w:val="24"/>
+        </w:rPr>
+        <w:t>DyBoolList</w:t>
+      </w:r>
+      <w:proofErr w:type="spellEnd"/>
+      <w:r>
+        <w:rPr>
+          <w:color w:val="FFC000"/>
+          <w:sz w:val="24"/>
+          <w:szCs w:val="24"/>
+        </w:rPr>
+        <w:t>)</w:t>
+      </w:r>
+    </w:p>
+    <w:p>
+      <w:pPr>
+        <w:pStyle w:val="a3"/>
+        <w:numPr>
+          <w:ilvl w:val="2"/>
+          <w:numId w:val="1"/>
+        </w:numPr>
+        <w:bidi w:val="0"/>
+        <w:rPr>
+          <w:color w:val="FFC000"/>
+          <w:sz w:val="24"/>
+          <w:szCs w:val="24"/>
+        </w:rPr>
+      </w:pPr>
+      <w:r>
+        <w:rPr>
+          <w:color w:val="FFC000"/>
+          <w:sz w:val="24"/>
+          <w:szCs w:val="24"/>
+        </w:rPr>
+        <w:t>Dynamic Switch Tree/List</w:t>
+      </w:r>
+      <w:r>
+        <w:rPr>
+          <w:color w:val="FFC000"/>
+          <w:sz w:val="24"/>
+          <w:szCs w:val="24"/>
+        </w:rPr>
+        <w:t xml:space="preserve"> (</w:t>
+      </w:r>
+      <w:proofErr w:type="spellStart"/>
+      <w:r>
+        <w:rPr>
+          <w:b/>
+          <w:bCs/>
+          <w:color w:val="FFC000"/>
+          <w:sz w:val="24"/>
+          <w:szCs w:val="24"/>
+        </w:rPr>
+        <w:t>DySwitchList</w:t>
+      </w:r>
+      <w:proofErr w:type="spellEnd"/>
+      <w:r>
+        <w:rPr>
+          <w:color w:val="FFC000"/>
+          <w:sz w:val="24"/>
+          <w:szCs w:val="24"/>
+        </w:rPr>
+        <w:t>)</w:t>
+      </w:r>
+    </w:p>
+    <w:p>
+      <w:pPr>
+        <w:pStyle w:val="a3"/>
+        <w:numPr>
+          <w:ilvl w:val="2"/>
+          <w:numId w:val="1"/>
+        </w:numPr>
+        <w:bidi w:val="0"/>
+        <w:rPr>
+          <w:sz w:val="24"/>
+          <w:szCs w:val="24"/>
+        </w:rPr>
+      </w:pPr>
+      <w:r>
+        <w:rPr>
+          <w:sz w:val="24"/>
+          <w:szCs w:val="24"/>
+        </w:rPr>
+        <w:t>Dynamic Integer Tree/List</w:t>
+      </w:r>
+      <w:r>
+        <w:rPr>
+          <w:sz w:val="24"/>
+          <w:szCs w:val="24"/>
+        </w:rPr>
+        <w:t xml:space="preserve"> (</w:t>
+      </w:r>
+      <w:proofErr w:type="spellStart"/>
+      <w:r>
+        <w:rPr>
+          <w:b/>
+          <w:bCs/>
+          <w:sz w:val="24"/>
+          <w:szCs w:val="24"/>
+        </w:rPr>
+        <w:t>Dy</w:t>
+      </w:r>
+      <w:r>
+        <w:rPr>
+          <w:b/>
+          <w:bCs/>
+          <w:sz w:val="24"/>
+          <w:szCs w:val="24"/>
+        </w:rPr>
+        <w:t>IntList</w:t>
+      </w:r>
+      <w:proofErr w:type="spellEnd"/>
+      <w:r>
+        <w:rPr>
+          <w:sz w:val="24"/>
+          <w:szCs w:val="24"/>
+        </w:rPr>
+        <w:t>)</w:t>
+      </w:r>
+    </w:p>
+    <w:p>
+      <w:pPr>
+        <w:pStyle w:val="a3"/>
+        <w:numPr>
+          <w:ilvl w:val="3"/>
+          <w:numId w:val="1"/>
+        </w:numPr>
+        <w:bidi w:val="0"/>
+        <w:rPr>
+          <w:sz w:val="24"/>
+          <w:szCs w:val="24"/>
+        </w:rPr>
+      </w:pPr>
+      <w:r>
+        <w:rPr>
+          <w:sz w:val="24"/>
+          <w:szCs w:val="24"/>
+        </w:rPr>
+        <w:t>Sum</w:t>
+      </w:r>
+    </w:p>
+    <w:p>
+      <w:pPr>
+        <w:pStyle w:val="a3"/>
+        <w:numPr>
+          <w:ilvl w:val="3"/>
+          <w:numId w:val="1"/>
+        </w:numPr>
+        <w:bidi w:val="0"/>
+        <w:rPr>
+          <w:sz w:val="24"/>
+          <w:szCs w:val="24"/>
+        </w:rPr>
+      </w:pPr>
+      <w:r>
+        <w:rPr>
+          <w:sz w:val="24"/>
+          <w:szCs w:val="24"/>
+        </w:rPr>
+        <w:t>Multiplication</w:t>
+      </w:r>
+    </w:p>
+    <w:p>
+      <w:pPr>
+        <w:pStyle w:val="a3"/>
+        <w:numPr>
+          <w:ilvl w:val="2"/>
+          <w:numId w:val="1"/>
+        </w:numPr>
+        <w:bidi w:val="0"/>
+        <w:rPr>
+          <w:sz w:val="24"/>
+          <w:szCs w:val="24"/>
+        </w:rPr>
+      </w:pPr>
+      <w:r>
+        <w:rPr>
+          <w:sz w:val="24"/>
+          <w:szCs w:val="24"/>
+        </w:rPr>
+        <w:t>Dynamic String Tree/List</w:t>
+      </w:r>
+      <w:r>
+        <w:rPr>
+          <w:sz w:val="24"/>
+          <w:szCs w:val="24"/>
+        </w:rPr>
+        <w:t xml:space="preserve"> (</w:t>
+      </w:r>
+      <w:proofErr w:type="spellStart"/>
+      <w:r>
+        <w:rPr>
+          <w:b/>
+          <w:bCs/>
+          <w:sz w:val="24"/>
+          <w:szCs w:val="24"/>
+        </w:rPr>
+        <w:t>Dy</w:t>
+      </w:r>
+      <w:r>
+        <w:rPr>
+          <w:b/>
+          <w:bCs/>
+          <w:sz w:val="24"/>
+          <w:szCs w:val="24"/>
+        </w:rPr>
+        <w:t>StringList</w:t>
+      </w:r>
+      <w:proofErr w:type="spellEnd"/>
+      <w:r>
+        <w:rPr>
+          <w:sz w:val="24"/>
+          <w:szCs w:val="24"/>
+        </w:rPr>
+        <w:t>)</w:t>
+      </w:r>
+    </w:p>
+    <w:p>
+      <w:pPr>
+        <w:pStyle w:val="a3"/>
+        <w:numPr>
+          <w:ilvl w:val="0"/>
+          <w:numId w:val="1"/>
+        </w:numPr>
+        <w:bidi w:val="0"/>
+        <w:rPr>
+          <w:b/>
+          <w:bCs/>
+          <w:sz w:val="24"/>
+          <w:szCs w:val="24"/>
+        </w:rPr>
+      </w:pPr>
+      <w:r>
+        <w:rPr>
+          <w:b/>
+          <w:bCs/>
+          <w:sz w:val="24"/>
+          <w:szCs w:val="24"/>
+        </w:rPr>
+        <w:t>API Module</w:t>
+      </w:r>
+    </w:p>
+    <w:p>
+      <w:pPr>
+        <w:pStyle w:val="a3"/>
+        <w:numPr>
+          <w:ilvl w:val="1"/>
+          <w:numId w:val="1"/>
+        </w:numPr>
+        <w:bidi w:val="0"/>
+        <w:rPr>
+          <w:sz w:val="24"/>
+          <w:szCs w:val="24"/>
+        </w:rPr>
+      </w:pPr>
+      <w:r>
+        <w:rPr>
+          <w:sz w:val="24"/>
+          <w:szCs w:val="24"/>
+        </w:rPr>
+        <w:t>The API should be useful for writing the functionality of the features as well.</w:t>
+      </w:r>
+    </w:p>
+    <w:p>
+      <w:pPr>
+        <w:pStyle w:val="a3"/>
+        <w:numPr>
+          <w:ilvl w:val="1"/>
+          <w:numId w:val="1"/>
+        </w:numPr>
+        <w:bidi w:val="0"/>
+        <w:rPr>
+          <w:sz w:val="24"/>
+          <w:szCs w:val="24"/>
+        </w:rPr>
+      </w:pPr>
+      <w:r>
+        <w:rPr>
+          <w:sz w:val="24"/>
+          <w:szCs w:val="24"/>
+        </w:rPr>
+        <w:t>Maybe, the API must be written in multiple Features. Once compiling the App, an API module will be generate</w:t>
+      </w:r>
+      <w:r>
+        <w:rPr>
+          <w:sz w:val="24"/>
+          <w:szCs w:val="24"/>
+        </w:rPr>
+        <w:t>d from the Features of the App.</w:t>
+      </w:r>
+    </w:p>
+    <w:p>
+      <w:pPr>
+        <w:pStyle w:val="a3"/>
+        <w:numPr>
+          <w:ilvl w:val="1"/>
+          <w:numId w:val="1"/>
+        </w:numPr>
+        <w:bidi w:val="0"/>
+        <w:rPr>
+          <w:sz w:val="24"/>
+          <w:szCs w:val="24"/>
+        </w:rPr>
+      </w:pPr>
+      <w:r>
+        <w:rPr>
+          <w:sz w:val="24"/>
+          <w:szCs w:val="24"/>
+        </w:rPr>
+        <w:t xml:space="preserve">There will be a decorator to enable specifying Feature methods </w:t>
+      </w:r>
+      <w:proofErr w:type="gramStart"/>
+      <w:r>
+        <w:rPr>
+          <w:sz w:val="24"/>
+          <w:szCs w:val="24"/>
+        </w:rPr>
+        <w:t>as an API methods</w:t>
+      </w:r>
+      <w:proofErr w:type="gramEnd"/>
+      <w:r>
+        <w:rPr>
+          <w:sz w:val="24"/>
+          <w:szCs w:val="24"/>
+        </w:rPr>
+        <w:t xml:space="preserve"> as well. The decorators are as follow: @</w:t>
+      </w:r>
+      <w:proofErr w:type="spellStart"/>
+      <w:r>
+        <w:rPr>
+          <w:sz w:val="24"/>
+          <w:szCs w:val="24"/>
+        </w:rPr>
+        <w:t>apiM</w:t>
+      </w:r>
+      <w:r>
+        <w:rPr>
+          <w:sz w:val="24"/>
+          <w:szCs w:val="24"/>
+        </w:rPr>
+        <w:t>ethodRead</w:t>
+      </w:r>
+      <w:proofErr w:type="spellEnd"/>
+      <w:r>
+        <w:rPr>
+          <w:sz w:val="24"/>
+          <w:szCs w:val="24"/>
+        </w:rPr>
+        <w:t>, and @</w:t>
+      </w:r>
+      <w:proofErr w:type="spellStart"/>
+      <w:r>
+        <w:rPr>
+          <w:sz w:val="24"/>
+          <w:szCs w:val="24"/>
+        </w:rPr>
+        <w:t>apiM</w:t>
+      </w:r>
+      <w:r>
+        <w:rPr>
+          <w:sz w:val="24"/>
+          <w:szCs w:val="24"/>
+        </w:rPr>
+        <w:t>ethodWrite</w:t>
+      </w:r>
+      <w:proofErr w:type="spellEnd"/>
+      <w:r>
+        <w:rPr>
+          <w:sz w:val="24"/>
+          <w:szCs w:val="24"/>
+        </w:rPr>
+        <w:t>.</w:t>
+      </w:r>
+    </w:p>
+    <w:p>
+      <w:pPr>
+        <w:pStyle w:val="a3"/>
+        <w:numPr>
+          <w:ilvl w:val="1"/>
+          <w:numId w:val="1"/>
+        </w:numPr>
+        <w:bidi w:val="0"/>
+        <w:rPr>
+          <w:sz w:val="24"/>
+          <w:szCs w:val="24"/>
+        </w:rPr>
+      </w:pPr>
+      <w:r>
+        <w:rPr>
+          <w:sz w:val="24"/>
+          <w:szCs w:val="24"/>
+        </w:rPr>
+        <w:t xml:space="preserve">There will be an API generator which will create an API module that contains the API methods from the App Features. The access to the methods, in the API </w:t>
+      </w:r>
+      <w:r>
+        <w:rPr>
+          <w:sz w:val="24"/>
+          <w:szCs w:val="24"/>
+        </w:rPr>
+        <w:t>P</w:t>
+      </w:r>
+      <w:r>
+        <w:rPr>
+          <w:sz w:val="24"/>
+          <w:szCs w:val="24"/>
+        </w:rPr>
+        <w:t xml:space="preserve">ackage, </w:t>
+      </w:r>
+      <w:r>
+        <w:rPr>
+          <w:sz w:val="24"/>
+          <w:szCs w:val="24"/>
+        </w:rPr>
+        <w:t>is based on</w:t>
+      </w:r>
+      <w:r>
+        <w:rPr>
+          <w:sz w:val="24"/>
+          <w:szCs w:val="24"/>
+        </w:rPr>
+        <w:t xml:space="preserve"> the hierarchy of the App Features.</w:t>
+      </w:r>
+    </w:p>
+    <w:p>
+      <w:pPr>
+        <w:pStyle w:val="a3"/>
+        <w:numPr>
+          <w:ilvl w:val="0"/>
+          <w:numId w:val="1"/>
+        </w:numPr>
+        <w:bidi w:val="0"/>
+        <w:rPr>
+          <w:b/>
+          <w:bCs/>
+          <w:sz w:val="24"/>
+          <w:szCs w:val="24"/>
+        </w:rPr>
+      </w:pPr>
       <w:bookmarkStart w:id="0" w:name="_GoBack"/>
-      <w:bookmarkEnd w:id="0"/>
-      <w:r>
-        <w:rPr>
-          <w:b/>
-          <w:bCs/>
-          <w:sz w:val="24"/>
-          <w:szCs w:val="24"/>
-        </w:rPr>
-        <w:t>y</w:t>
-      </w:r>
-      <w:r>
-        <w:rPr>
-          <w:b/>
-          <w:bCs/>
-          <w:sz w:val="24"/>
-          <w:szCs w:val="24"/>
-        </w:rPr>
-        <w:t>Set</w:t>
-      </w:r>
-      <w:proofErr w:type="spellEnd"/>
-      <w:r>
-        <w:rPr>
-          <w:sz w:val="24"/>
-          <w:szCs w:val="24"/>
-        </w:rPr>
-        <w:t>)</w:t>
-      </w:r>
-    </w:p>
-    <w:p>
-      <w:pPr>
-        <w:pStyle w:val="a3"/>
-        <w:numPr>
-          <w:ilvl w:val="2"/>
-          <w:numId w:val="1"/>
-        </w:numPr>
-        <w:bidi w:val="0"/>
-        <w:rPr>
-          <w:sz w:val="24"/>
-          <w:szCs w:val="24"/>
-        </w:rPr>
-      </w:pPr>
-      <w:r>
-        <w:rPr>
-          <w:sz w:val="24"/>
-          <w:szCs w:val="24"/>
-        </w:rPr>
-        <w:t>Dynamic Dictionary</w:t>
-      </w:r>
-      <w:r>
-        <w:rPr>
-          <w:sz w:val="24"/>
-          <w:szCs w:val="24"/>
-        </w:rPr>
-        <w:t xml:space="preserve"> (</w:t>
-      </w:r>
-      <w:proofErr w:type="spellStart"/>
-      <w:r>
-        <w:rPr>
-          <w:b/>
-          <w:bCs/>
-          <w:sz w:val="24"/>
-          <w:szCs w:val="24"/>
-        </w:rPr>
-        <w:t>Dy</w:t>
-      </w:r>
-      <w:r>
-        <w:rPr>
-          <w:b/>
-          <w:bCs/>
-          <w:sz w:val="24"/>
-          <w:szCs w:val="24"/>
-        </w:rPr>
-        <w:t>Dict</w:t>
-      </w:r>
-      <w:proofErr w:type="spellEnd"/>
-      <w:r>
-        <w:rPr>
-          <w:sz w:val="24"/>
-          <w:szCs w:val="24"/>
-        </w:rPr>
-        <w:t>)</w:t>
-      </w:r>
-    </w:p>
-    <w:p>
-      <w:pPr>
-        <w:pStyle w:val="a3"/>
-        <w:numPr>
-          <w:ilvl w:val="1"/>
-          <w:numId w:val="1"/>
-        </w:numPr>
-        <w:bidi w:val="0"/>
-        <w:rPr>
-          <w:sz w:val="24"/>
-          <w:szCs w:val="24"/>
-        </w:rPr>
-      </w:pPr>
-      <w:r>
-        <w:rPr>
-          <w:sz w:val="24"/>
-          <w:szCs w:val="24"/>
-        </w:rPr>
-        <w:t>Additional Dynamic Objects</w:t>
-      </w:r>
-    </w:p>
-    <w:p>
-      <w:pPr>
-        <w:pStyle w:val="a3"/>
-        <w:numPr>
-          <w:ilvl w:val="2"/>
-          <w:numId w:val="1"/>
-        </w:numPr>
-        <w:bidi w:val="0"/>
-        <w:rPr>
-          <w:sz w:val="24"/>
-          <w:szCs w:val="24"/>
-        </w:rPr>
-      </w:pPr>
-      <w:r>
-        <w:rPr>
-          <w:sz w:val="24"/>
-          <w:szCs w:val="24"/>
-        </w:rPr>
-        <w:t xml:space="preserve">Dynamic </w:t>
-      </w:r>
-      <w:proofErr w:type="spellStart"/>
-      <w:r>
-        <w:rPr>
-          <w:sz w:val="24"/>
-          <w:szCs w:val="24"/>
-        </w:rPr>
-        <w:t>IntMod</w:t>
-      </w:r>
-      <w:proofErr w:type="spellEnd"/>
-      <w:r>
-        <w:rPr>
-          <w:sz w:val="24"/>
-          <w:szCs w:val="24"/>
-        </w:rPr>
-        <w:t xml:space="preserve"> (</w:t>
-      </w:r>
-      <w:proofErr w:type="spellStart"/>
-      <w:r>
-        <w:rPr>
-          <w:b/>
-          <w:bCs/>
-          <w:sz w:val="24"/>
-          <w:szCs w:val="24"/>
-        </w:rPr>
-        <w:t>Dy</w:t>
-      </w:r>
-      <w:r>
-        <w:rPr>
-          <w:b/>
-          <w:bCs/>
-          <w:sz w:val="24"/>
-          <w:szCs w:val="24"/>
-        </w:rPr>
-        <w:t>IntMod</w:t>
-      </w:r>
-      <w:proofErr w:type="spellEnd"/>
-      <w:r>
-        <w:rPr>
-          <w:sz w:val="24"/>
-          <w:szCs w:val="24"/>
-        </w:rPr>
-        <w:t>)</w:t>
-      </w:r>
-    </w:p>
-    <w:p>
-      <w:pPr>
-        <w:pStyle w:val="a3"/>
-        <w:numPr>
-          <w:ilvl w:val="2"/>
-          <w:numId w:val="1"/>
-        </w:numPr>
-        <w:bidi w:val="0"/>
-        <w:rPr>
-          <w:sz w:val="24"/>
-          <w:szCs w:val="24"/>
-        </w:rPr>
-      </w:pPr>
-      <w:r>
-        <w:rPr>
-          <w:sz w:val="24"/>
-          <w:szCs w:val="24"/>
-        </w:rPr>
-        <w:t xml:space="preserve">Dynamic </w:t>
-      </w:r>
-      <w:proofErr w:type="spellStart"/>
-      <w:r>
-        <w:rPr>
-          <w:sz w:val="24"/>
-          <w:szCs w:val="24"/>
-        </w:rPr>
-        <w:t>Float</w:t>
-      </w:r>
-      <w:r>
-        <w:rPr>
-          <w:sz w:val="24"/>
-          <w:szCs w:val="24"/>
-        </w:rPr>
-        <w:t>Mod</w:t>
-      </w:r>
-      <w:proofErr w:type="spellEnd"/>
-      <w:r>
-        <w:rPr>
-          <w:sz w:val="24"/>
-          <w:szCs w:val="24"/>
-        </w:rPr>
-        <w:t xml:space="preserve"> (</w:t>
-      </w:r>
-      <w:proofErr w:type="spellStart"/>
-      <w:r>
-        <w:rPr>
-          <w:b/>
-          <w:bCs/>
-          <w:sz w:val="24"/>
-          <w:szCs w:val="24"/>
-        </w:rPr>
-        <w:t>Dy</w:t>
-      </w:r>
-      <w:r>
-        <w:rPr>
-          <w:b/>
-          <w:bCs/>
-          <w:sz w:val="24"/>
-          <w:szCs w:val="24"/>
-        </w:rPr>
-        <w:t>FloatMod</w:t>
-      </w:r>
-      <w:proofErr w:type="spellEnd"/>
-      <w:r>
-        <w:rPr>
-          <w:sz w:val="24"/>
-          <w:szCs w:val="24"/>
-        </w:rPr>
-        <w:t>)</w:t>
-      </w:r>
-    </w:p>
-    <w:p>
-      <w:pPr>
-        <w:pStyle w:val="a3"/>
-        <w:numPr>
-          <w:ilvl w:val="1"/>
-          <w:numId w:val="1"/>
-        </w:numPr>
-        <w:bidi w:val="0"/>
-        <w:rPr>
-          <w:sz w:val="24"/>
-          <w:szCs w:val="24"/>
-        </w:rPr>
-      </w:pPr>
-      <w:r>
-        <w:rPr>
-          <w:sz w:val="24"/>
-          <w:szCs w:val="24"/>
-        </w:rPr>
-        <w:t>Flow Dynamic Objects</w:t>
-      </w:r>
-    </w:p>
-    <w:p>
-      <w:pPr>
-        <w:pStyle w:val="a3"/>
-        <w:numPr>
-          <w:ilvl w:val="2"/>
-          <w:numId w:val="1"/>
-        </w:numPr>
-        <w:bidi w:val="0"/>
-        <w:rPr>
-          <w:color w:val="00B050"/>
-          <w:sz w:val="24"/>
-          <w:szCs w:val="24"/>
-        </w:rPr>
-      </w:pPr>
-      <w:r>
-        <w:rPr>
-          <w:color w:val="00B050"/>
-          <w:sz w:val="24"/>
-          <w:szCs w:val="24"/>
-        </w:rPr>
-        <w:t>Dynamic Switch</w:t>
-      </w:r>
-      <w:r>
-        <w:rPr>
-          <w:color w:val="00B050"/>
-          <w:sz w:val="24"/>
-          <w:szCs w:val="24"/>
-        </w:rPr>
-        <w:t xml:space="preserve"> (</w:t>
-      </w:r>
-      <w:proofErr w:type="spellStart"/>
-      <w:r>
-        <w:rPr>
-          <w:b/>
-          <w:bCs/>
-          <w:color w:val="00B050"/>
-          <w:sz w:val="24"/>
-          <w:szCs w:val="24"/>
-        </w:rPr>
-        <w:t>DySwitch</w:t>
-      </w:r>
-      <w:proofErr w:type="spellEnd"/>
-      <w:r>
-        <w:rPr>
-          <w:color w:val="00B050"/>
-          <w:sz w:val="24"/>
-          <w:szCs w:val="24"/>
-        </w:rPr>
-        <w:t>)</w:t>
-      </w:r>
-    </w:p>
-    <w:p>
-      <w:pPr>
-        <w:pStyle w:val="a3"/>
-        <w:numPr>
-          <w:ilvl w:val="1"/>
-          <w:numId w:val="1"/>
-        </w:numPr>
-        <w:bidi w:val="0"/>
-        <w:rPr>
-          <w:sz w:val="24"/>
-          <w:szCs w:val="24"/>
-        </w:rPr>
-      </w:pPr>
-      <w:r>
-        <w:rPr>
-          <w:sz w:val="24"/>
-          <w:szCs w:val="24"/>
-        </w:rPr>
-        <w:t>Dynamic Object Tree/List</w:t>
-      </w:r>
-    </w:p>
-    <w:p>
-      <w:pPr>
-        <w:pStyle w:val="a3"/>
-        <w:numPr>
-          <w:ilvl w:val="2"/>
-          <w:numId w:val="1"/>
-        </w:numPr>
-        <w:bidi w:val="0"/>
-        <w:rPr>
-          <w:sz w:val="24"/>
-          <w:szCs w:val="24"/>
-        </w:rPr>
-      </w:pPr>
-      <w:r>
-        <w:rPr>
-          <w:sz w:val="24"/>
-          <w:szCs w:val="24"/>
-        </w:rPr>
-        <w:t>Create an object with a main dynamic variable and attach children to the main object. The changes of the children will trigger an update function for the main object.</w:t>
-      </w:r>
-    </w:p>
-    <w:p>
-      <w:pPr>
-        <w:pStyle w:val="a3"/>
-        <w:numPr>
-          <w:ilvl w:val="2"/>
-          <w:numId w:val="1"/>
-        </w:numPr>
-        <w:bidi w:val="0"/>
-        <w:rPr>
-          <w:color w:val="FFC000"/>
-          <w:sz w:val="24"/>
-          <w:szCs w:val="24"/>
-        </w:rPr>
-      </w:pPr>
-      <w:r>
-        <w:rPr>
-          <w:color w:val="FFC000"/>
-          <w:sz w:val="24"/>
-          <w:szCs w:val="24"/>
-        </w:rPr>
-        <w:t>Dynamic Boolean Tree/List</w:t>
-      </w:r>
-      <w:r>
-        <w:rPr>
-          <w:color w:val="FFC000"/>
-          <w:sz w:val="24"/>
-          <w:szCs w:val="24"/>
-        </w:rPr>
-        <w:t xml:space="preserve"> (</w:t>
-      </w:r>
-      <w:proofErr w:type="spellStart"/>
-      <w:r>
-        <w:rPr>
-          <w:b/>
-          <w:bCs/>
-          <w:color w:val="FFC000"/>
-          <w:sz w:val="24"/>
-          <w:szCs w:val="24"/>
-        </w:rPr>
-        <w:t>DyBoolList</w:t>
-      </w:r>
-      <w:proofErr w:type="spellEnd"/>
-      <w:r>
-        <w:rPr>
-          <w:color w:val="FFC000"/>
-          <w:sz w:val="24"/>
-          <w:szCs w:val="24"/>
-        </w:rPr>
-        <w:t>)</w:t>
-      </w:r>
-    </w:p>
-    <w:p>
-      <w:pPr>
-        <w:pStyle w:val="a3"/>
-        <w:numPr>
-          <w:ilvl w:val="2"/>
-          <w:numId w:val="1"/>
-        </w:numPr>
-        <w:bidi w:val="0"/>
-        <w:rPr>
-          <w:color w:val="FFC000"/>
-          <w:sz w:val="24"/>
-          <w:szCs w:val="24"/>
-        </w:rPr>
-      </w:pPr>
-      <w:r>
-        <w:rPr>
-          <w:color w:val="FFC000"/>
-          <w:sz w:val="24"/>
-          <w:szCs w:val="24"/>
-        </w:rPr>
-        <w:t>Dynamic Switch Tree/List</w:t>
-      </w:r>
-      <w:r>
-        <w:rPr>
-          <w:color w:val="FFC000"/>
-          <w:sz w:val="24"/>
-          <w:szCs w:val="24"/>
-        </w:rPr>
-        <w:t xml:space="preserve"> (</w:t>
-      </w:r>
-      <w:proofErr w:type="spellStart"/>
-      <w:r>
-        <w:rPr>
-          <w:b/>
-          <w:bCs/>
-          <w:color w:val="FFC000"/>
-          <w:sz w:val="24"/>
-          <w:szCs w:val="24"/>
-        </w:rPr>
-        <w:t>DySwitchList</w:t>
-      </w:r>
-      <w:proofErr w:type="spellEnd"/>
-      <w:r>
-        <w:rPr>
-          <w:color w:val="FFC000"/>
-          <w:sz w:val="24"/>
-          <w:szCs w:val="24"/>
-        </w:rPr>
-        <w:t>)</w:t>
-      </w:r>
-    </w:p>
-    <w:p>
-      <w:pPr>
-        <w:pStyle w:val="a3"/>
-        <w:numPr>
-          <w:ilvl w:val="2"/>
-          <w:numId w:val="1"/>
-        </w:numPr>
-        <w:bidi w:val="0"/>
-        <w:rPr>
-          <w:sz w:val="24"/>
-          <w:szCs w:val="24"/>
-        </w:rPr>
-      </w:pPr>
-      <w:r>
-        <w:rPr>
-          <w:sz w:val="24"/>
-          <w:szCs w:val="24"/>
-        </w:rPr>
-        <w:t>Dynamic Integer Tree/List</w:t>
-      </w:r>
-      <w:r>
-        <w:rPr>
-          <w:sz w:val="24"/>
-          <w:szCs w:val="24"/>
-        </w:rPr>
-        <w:t xml:space="preserve"> (</w:t>
-      </w:r>
-      <w:proofErr w:type="spellStart"/>
-      <w:r>
-        <w:rPr>
-          <w:b/>
-          <w:bCs/>
-          <w:sz w:val="24"/>
-          <w:szCs w:val="24"/>
-        </w:rPr>
-        <w:t>Dy</w:t>
-      </w:r>
-      <w:r>
-        <w:rPr>
-          <w:b/>
-          <w:bCs/>
-          <w:sz w:val="24"/>
-          <w:szCs w:val="24"/>
-        </w:rPr>
-        <w:t>IntList</w:t>
-      </w:r>
-      <w:proofErr w:type="spellEnd"/>
-      <w:r>
-        <w:rPr>
-          <w:sz w:val="24"/>
-          <w:szCs w:val="24"/>
-        </w:rPr>
-        <w:t>)</w:t>
-      </w:r>
-    </w:p>
-    <w:p>
-      <w:pPr>
-        <w:pStyle w:val="a3"/>
-        <w:numPr>
-          <w:ilvl w:val="3"/>
-          <w:numId w:val="1"/>
-        </w:numPr>
-        <w:bidi w:val="0"/>
-        <w:rPr>
-          <w:sz w:val="24"/>
-          <w:szCs w:val="24"/>
-        </w:rPr>
-      </w:pPr>
-      <w:r>
-        <w:rPr>
-          <w:sz w:val="24"/>
-          <w:szCs w:val="24"/>
-        </w:rPr>
-        <w:t>Sum</w:t>
-      </w:r>
-    </w:p>
-    <w:p>
-      <w:pPr>
-        <w:pStyle w:val="a3"/>
-        <w:numPr>
-          <w:ilvl w:val="3"/>
-          <w:numId w:val="1"/>
-        </w:numPr>
-        <w:bidi w:val="0"/>
-        <w:rPr>
-          <w:sz w:val="24"/>
-          <w:szCs w:val="24"/>
-        </w:rPr>
-      </w:pPr>
-      <w:r>
-        <w:rPr>
-          <w:sz w:val="24"/>
-          <w:szCs w:val="24"/>
-        </w:rPr>
-        <w:t>Multiplication</w:t>
-      </w:r>
-    </w:p>
-    <w:p>
-      <w:pPr>
-        <w:pStyle w:val="a3"/>
-        <w:numPr>
-          <w:ilvl w:val="2"/>
-          <w:numId w:val="1"/>
-        </w:numPr>
-        <w:bidi w:val="0"/>
-        <w:rPr>
-          <w:sz w:val="24"/>
-          <w:szCs w:val="24"/>
-        </w:rPr>
-      </w:pPr>
-      <w:r>
-        <w:rPr>
-          <w:sz w:val="24"/>
-          <w:szCs w:val="24"/>
-        </w:rPr>
-        <w:t>Dynamic String Tree/List</w:t>
-      </w:r>
-      <w:r>
-        <w:rPr>
-          <w:sz w:val="24"/>
-          <w:szCs w:val="24"/>
-        </w:rPr>
-        <w:t xml:space="preserve"> (</w:t>
-      </w:r>
-      <w:proofErr w:type="spellStart"/>
-      <w:r>
-        <w:rPr>
-          <w:b/>
-          <w:bCs/>
-          <w:sz w:val="24"/>
-          <w:szCs w:val="24"/>
-        </w:rPr>
-        <w:t>Dy</w:t>
-      </w:r>
-      <w:r>
-        <w:rPr>
-          <w:b/>
-          <w:bCs/>
-          <w:sz w:val="24"/>
-          <w:szCs w:val="24"/>
-        </w:rPr>
-        <w:t>StringList</w:t>
-      </w:r>
-      <w:proofErr w:type="spellEnd"/>
-      <w:r>
-        <w:rPr>
-          <w:sz w:val="24"/>
-          <w:szCs w:val="24"/>
-        </w:rPr>
-        <w:t>)</w:t>
-      </w:r>
-    </w:p>
-    <w:p>
-      <w:pPr>
-        <w:pStyle w:val="a3"/>
-        <w:numPr>
-          <w:ilvl w:val="0"/>
-          <w:numId w:val="1"/>
-        </w:numPr>
-        <w:bidi w:val="0"/>
-        <w:rPr>
-          <w:b/>
-          <w:bCs/>
-          <w:sz w:val="24"/>
-          <w:szCs w:val="24"/>
-        </w:rPr>
-      </w:pPr>
-      <w:r>
-        <w:rPr>
-          <w:b/>
-          <w:bCs/>
-          <w:sz w:val="24"/>
-          <w:szCs w:val="24"/>
-        </w:rPr>
-        <w:t>API Module</w:t>
-      </w:r>
-    </w:p>
-    <w:p>
-      <w:pPr>
-        <w:pStyle w:val="a3"/>
-        <w:numPr>
-          <w:ilvl w:val="1"/>
-          <w:numId w:val="1"/>
-        </w:numPr>
-        <w:bidi w:val="0"/>
-        <w:rPr>
-          <w:sz w:val="24"/>
-          <w:szCs w:val="24"/>
-        </w:rPr>
-      </w:pPr>
-      <w:r>
-        <w:rPr>
-          <w:sz w:val="24"/>
-          <w:szCs w:val="24"/>
-        </w:rPr>
-        <w:t>The API should be useful for writing the functionality of the features as well.</w:t>
-      </w:r>
-    </w:p>
-    <w:p>
-      <w:pPr>
-        <w:pStyle w:val="a3"/>
-        <w:numPr>
-          <w:ilvl w:val="1"/>
-          <w:numId w:val="1"/>
-        </w:numPr>
-        <w:bidi w:val="0"/>
-        <w:rPr>
-          <w:sz w:val="24"/>
-          <w:szCs w:val="24"/>
-        </w:rPr>
-      </w:pPr>
-      <w:r>
-        <w:rPr>
-          <w:sz w:val="24"/>
-          <w:szCs w:val="24"/>
-        </w:rPr>
-        <w:t>Maybe, the API must be written in multiple Features. Once compiling the App, an API module will be generate</w:t>
-      </w:r>
-      <w:r>
-        <w:rPr>
-          <w:sz w:val="24"/>
-          <w:szCs w:val="24"/>
-        </w:rPr>
-        <w:t>d from the Features of the App.</w:t>
-      </w:r>
-    </w:p>
-    <w:p>
-      <w:pPr>
-        <w:pStyle w:val="a3"/>
-        <w:numPr>
-          <w:ilvl w:val="1"/>
-          <w:numId w:val="1"/>
-        </w:numPr>
-        <w:bidi w:val="0"/>
-        <w:rPr>
-          <w:sz w:val="24"/>
-          <w:szCs w:val="24"/>
-        </w:rPr>
-      </w:pPr>
-      <w:r>
-        <w:rPr>
-          <w:sz w:val="24"/>
-          <w:szCs w:val="24"/>
-        </w:rPr>
-        <w:t xml:space="preserve">There will be a decorator to enable specifying Feature methods </w:t>
-      </w:r>
-      <w:proofErr w:type="gramStart"/>
-      <w:r>
-        <w:rPr>
-          <w:sz w:val="24"/>
-          <w:szCs w:val="24"/>
-        </w:rPr>
-        <w:t>as an API methods</w:t>
-      </w:r>
-      <w:proofErr w:type="gramEnd"/>
-      <w:r>
-        <w:rPr>
-          <w:sz w:val="24"/>
-          <w:szCs w:val="24"/>
-        </w:rPr>
-        <w:t xml:space="preserve"> as well. The decorators are as follow: @</w:t>
-      </w:r>
-      <w:proofErr w:type="spellStart"/>
-      <w:r>
-        <w:rPr>
-          <w:sz w:val="24"/>
-          <w:szCs w:val="24"/>
-        </w:rPr>
-        <w:t>apiM</w:t>
-      </w:r>
-      <w:r>
-        <w:rPr>
-          <w:sz w:val="24"/>
-          <w:szCs w:val="24"/>
-        </w:rPr>
-        <w:t>ethodRead</w:t>
-      </w:r>
-      <w:proofErr w:type="spellEnd"/>
-      <w:r>
-        <w:rPr>
-          <w:sz w:val="24"/>
-          <w:szCs w:val="24"/>
-        </w:rPr>
-        <w:t>, and @</w:t>
-      </w:r>
-      <w:proofErr w:type="spellStart"/>
-      <w:r>
-        <w:rPr>
-          <w:sz w:val="24"/>
-          <w:szCs w:val="24"/>
-        </w:rPr>
-        <w:t>apiM</w:t>
-      </w:r>
-      <w:r>
-        <w:rPr>
-          <w:sz w:val="24"/>
-          <w:szCs w:val="24"/>
-        </w:rPr>
-        <w:t>ethodWrite</w:t>
-      </w:r>
-      <w:proofErr w:type="spellEnd"/>
-      <w:r>
-        <w:rPr>
-          <w:sz w:val="24"/>
-          <w:szCs w:val="24"/>
-        </w:rPr>
-        <w:t>.</w:t>
-      </w:r>
-    </w:p>
-    <w:p>
-      <w:pPr>
-        <w:pStyle w:val="a3"/>
-        <w:numPr>
-          <w:ilvl w:val="1"/>
-          <w:numId w:val="1"/>
-        </w:numPr>
-        <w:bidi w:val="0"/>
-        <w:rPr>
-          <w:sz w:val="24"/>
-          <w:szCs w:val="24"/>
-        </w:rPr>
-      </w:pPr>
-      <w:r>
-        <w:rPr>
-          <w:sz w:val="24"/>
-          <w:szCs w:val="24"/>
-        </w:rPr>
-        <w:t xml:space="preserve">There will be an API generator which will create an API module that contains the API methods from the App Features. The access to the methods, in the API </w:t>
-      </w:r>
-      <w:r>
-        <w:rPr>
-          <w:sz w:val="24"/>
-          <w:szCs w:val="24"/>
-        </w:rPr>
-        <w:t>P</w:t>
-      </w:r>
-      <w:r>
-        <w:rPr>
-          <w:sz w:val="24"/>
-          <w:szCs w:val="24"/>
-        </w:rPr>
-        <w:t xml:space="preserve">ackage, </w:t>
-      </w:r>
-      <w:r>
-        <w:rPr>
-          <w:sz w:val="24"/>
-          <w:szCs w:val="24"/>
-        </w:rPr>
-        <w:t>is based on</w:t>
-      </w:r>
-      <w:r>
-        <w:rPr>
-          <w:sz w:val="24"/>
-          <w:szCs w:val="24"/>
-        </w:rPr>
-        <w:t xml:space="preserve"> the hierarchy of the App Features.</w:t>
-      </w:r>
-    </w:p>
-    <w:p>
-      <w:pPr>
-        <w:pStyle w:val="a3"/>
-        <w:numPr>
-          <w:ilvl w:val="0"/>
-          <w:numId w:val="1"/>
-        </w:numPr>
-        <w:bidi w:val="0"/>
-        <w:rPr>
-          <w:b/>
-          <w:bCs/>
-          <w:sz w:val="24"/>
-          <w:szCs w:val="24"/>
-        </w:rPr>
-      </w:pPr>
       <w:r>
         <w:rPr>
           <w:b/>
@@ -1230,6 +1230,7 @@
         <w:t>Dynamic Module</w:t>
       </w:r>
     </w:p>
+    <w:bookmarkEnd w:id="0"/>
     <w:p>
       <w:pPr>
         <w:pStyle w:val="a3"/>

</xml_diff>